<commit_message>
started on the project plan feel free to add or change things
</commit_message>
<xml_diff>
--- a/Project Plan.docx
+++ b/Project Plan.docx
@@ -1,6 +1,6 @@
 
 <file path=word/document.xml><?xml version="1.0" encoding="utf-8"?>
-<w:document xmlns:wpc="http://schemas.microsoft.com/office/word/2010/wordprocessingCanvas" xmlns:cx="http://schemas.microsoft.com/office/drawing/2014/chartex" xmlns:cx1="http://schemas.microsoft.com/office/drawing/2015/9/8/chartex" xmlns:mc="http://schemas.openxmlformats.org/markup-compatibility/2006" xmlns:o="urn:schemas-microsoft-com:office:office" xmlns:r="http://schemas.openxmlformats.org/officeDocument/2006/relationships" xmlns:m="http://schemas.openxmlformats.org/officeDocument/2006/math" xmlns:v="urn:schemas-microsoft-com:vml" xmlns:wp14="http://schemas.microsoft.com/office/word/2010/wordprocessingDrawing" xmlns:wp="http://schemas.openxmlformats.org/drawingml/2006/wordprocessingDrawing" xmlns:w10="urn:schemas-microsoft-com:office:word" xmlns:w="http://schemas.openxmlformats.org/wordprocessingml/2006/main" xmlns:w14="http://schemas.microsoft.com/office/word/2010/wordml" xmlns:w15="http://schemas.microsoft.com/office/word/2012/wordml" xmlns:w16se="http://schemas.microsoft.com/office/word/2015/wordml/symex" xmlns:wpg="http://schemas.microsoft.com/office/word/2010/wordprocessingGroup" xmlns:wpi="http://schemas.microsoft.com/office/word/2010/wordprocessingInk" xmlns:wne="http://schemas.microsoft.com/office/word/2006/wordml" xmlns:wps="http://schemas.microsoft.com/office/word/2010/wordprocessingShape" mc:Ignorable="w14 w15 w16se wp14">
+<w:document xmlns:wpc="http://schemas.microsoft.com/office/word/2010/wordprocessingCanvas" xmlns:cx="http://schemas.microsoft.com/office/drawing/2014/chartex" xmlns:cx1="http://schemas.microsoft.com/office/drawing/2015/9/8/chartex" xmlns:cx2="http://schemas.microsoft.com/office/drawing/2015/10/21/chartex" xmlns:cx3="http://schemas.microsoft.com/office/drawing/2016/5/9/chartex" xmlns:cx4="http://schemas.microsoft.com/office/drawing/2016/5/10/chartex" xmlns:cx5="http://schemas.microsoft.com/office/drawing/2016/5/11/chartex" xmlns:cx6="http://schemas.microsoft.com/office/drawing/2016/5/12/chartex" xmlns:cx7="http://schemas.microsoft.com/office/drawing/2016/5/13/chartex" xmlns:cx8="http://schemas.microsoft.com/office/drawing/2016/5/14/chartex" xmlns:mc="http://schemas.openxmlformats.org/markup-compatibility/2006" xmlns:aink="http://schemas.microsoft.com/office/drawing/2016/ink" xmlns:am3d="http://schemas.microsoft.com/office/drawing/2017/model3d" xmlns:o="urn:schemas-microsoft-com:office:office" xmlns:oel="http://schemas.microsoft.com/office/2019/extlst" xmlns:r="http://schemas.openxmlformats.org/officeDocument/2006/relationships" xmlns:m="http://schemas.openxmlformats.org/officeDocument/2006/math" xmlns:v="urn:schemas-microsoft-com:vml" xmlns:wp14="http://schemas.microsoft.com/office/word/2010/wordprocessingDrawing" xmlns:wp="http://schemas.openxmlformats.org/drawingml/2006/wordprocessingDrawing" xmlns:w10="urn:schemas-microsoft-com:office:word" xmlns:w="http://schemas.openxmlformats.org/wordprocessingml/2006/main" xmlns:w14="http://schemas.microsoft.com/office/word/2010/wordml" xmlns:w15="http://schemas.microsoft.com/office/word/2012/wordml" xmlns:w16cex="http://schemas.microsoft.com/office/word/2018/wordml/cex" xmlns:w16cid="http://schemas.microsoft.com/office/word/2016/wordml/cid" xmlns:w16="http://schemas.microsoft.com/office/word/2018/wordml" xmlns:w16sdtdh="http://schemas.microsoft.com/office/word/2020/wordml/sdtdatahash" xmlns:w16se="http://schemas.microsoft.com/office/word/2015/wordml/symex" xmlns:wpg="http://schemas.microsoft.com/office/word/2010/wordprocessingGroup" xmlns:wpi="http://schemas.microsoft.com/office/word/2010/wordprocessingInk" xmlns:wne="http://schemas.microsoft.com/office/word/2006/wordml" xmlns:wps="http://schemas.microsoft.com/office/word/2010/wordprocessingShape" mc:Ignorable="w14 w15 w16se w16cid w16 w16cex w16sdtdh wp14">
   <w:body>
     <w:p>
       <w:pPr>
@@ -10,6 +10,9 @@
         <w:t>Project Plan</w:t>
       </w:r>
       <w:r>
+        <w:t>:</w:t>
+      </w:r>
+      <w:r>
         <w:t xml:space="preserve"> </w:t>
       </w:r>
     </w:p>
@@ -18,17 +21,26 @@
         <w:pStyle w:val="Title"/>
       </w:pPr>
       <w:r>
-        <w:t>&lt;Project Name&gt;</w:t>
-      </w:r>
-    </w:p>
-    <w:p>
-      <w:r>
-        <w:t>Student Name</w:t>
-      </w:r>
-      <w:r>
-        <w:t>s</w:t>
-      </w:r>
-    </w:p>
+        <w:t>UI implementation for Victoria state accident dataset</w:t>
+      </w:r>
+    </w:p>
+    <w:p>
+      <w:r>
+        <w:t xml:space="preserve">Manish </w:t>
+      </w:r>
+      <w:proofErr w:type="spellStart"/>
+      <w:r>
+        <w:t>Saily</w:t>
+      </w:r>
+      <w:proofErr w:type="spellEnd"/>
+    </w:p>
+    <w:p>
+      <w:r>
+        <w:t>Edward Winston</w:t>
+      </w:r>
+    </w:p>
+    <w:p/>
+    <w:p/>
     <w:p>
       <w:r>
         <w:br w:type="page"/>
@@ -68,12 +80,16 @@
           <w:pPr>
             <w:pStyle w:val="TOC1"/>
             <w:tabs>
-              <w:tab w:val="left" w:pos="660"/>
+              <w:tab w:val="left" w:pos="720"/>
               <w:tab w:val="right" w:leader="dot" w:pos="9016"/>
             </w:tabs>
             <w:rPr>
               <w:noProof/>
-              <w:lang w:eastAsia="en-AU"/>
+              <w:kern w:val="2"/>
+              <w:sz w:val="24"/>
+              <w:szCs w:val="24"/>
+              <w:lang w:eastAsia="en-GB"/>
+              <w14:ligatures w14:val="standardContextual"/>
             </w:rPr>
           </w:pPr>
           <w:r>
@@ -100,7 +116,7 @@
             </w:rPr>
             <w:fldChar w:fldCharType="separate"/>
           </w:r>
-          <w:hyperlink w:anchor="_Toc46748287" w:history="1">
+          <w:hyperlink w:anchor="_Toc143520975" w:history="1">
             <w:r>
               <w:rPr>
                 <w:rStyle w:val="Hyperlink"/>
@@ -111,7 +127,11 @@
             <w:r>
               <w:rPr>
                 <w:noProof/>
-                <w:lang w:eastAsia="en-AU"/>
+                <w:kern w:val="2"/>
+                <w:sz w:val="24"/>
+                <w:szCs w:val="24"/>
+                <w:lang w:eastAsia="en-GB"/>
+                <w14:ligatures w14:val="standardContextual"/>
               </w:rPr>
               <w:tab/>
             </w:r>
@@ -120,7 +140,7 @@
                 <w:rStyle w:val="Hyperlink"/>
                 <w:noProof/>
               </w:rPr>
-              <w:t>Introduction</w:t>
+              <w:t>Project Overview</w:t>
             </w:r>
             <w:r>
               <w:rPr>
@@ -141,7 +161,7 @@
                 <w:noProof/>
                 <w:webHidden/>
               </w:rPr>
-              <w:instrText xml:space="preserve"> PAGEREF _Toc46748287 \h </w:instrText>
+              <w:instrText xml:space="preserve"> PAGEREF _Toc143520975 \h </w:instrText>
             </w:r>
             <w:r>
               <w:rPr>
@@ -176,15 +196,19 @@
           <w:pPr>
             <w:pStyle w:val="TOC2"/>
             <w:tabs>
-              <w:tab w:val="left" w:pos="880"/>
+              <w:tab w:val="left" w:pos="960"/>
               <w:tab w:val="right" w:leader="dot" w:pos="9016"/>
             </w:tabs>
             <w:rPr>
               <w:noProof/>
-              <w:lang w:eastAsia="en-AU"/>
+              <w:kern w:val="2"/>
+              <w:sz w:val="24"/>
+              <w:szCs w:val="24"/>
+              <w:lang w:eastAsia="en-GB"/>
+              <w14:ligatures w14:val="standardContextual"/>
             </w:rPr>
           </w:pPr>
-          <w:hyperlink w:anchor="_Toc46748288" w:history="1">
+          <w:hyperlink w:anchor="_Toc143520976" w:history="1">
             <w:r>
               <w:rPr>
                 <w:rStyle w:val="Hyperlink"/>
@@ -195,7 +219,11 @@
             <w:r>
               <w:rPr>
                 <w:noProof/>
-                <w:lang w:eastAsia="en-AU"/>
+                <w:kern w:val="2"/>
+                <w:sz w:val="24"/>
+                <w:szCs w:val="24"/>
+                <w:lang w:eastAsia="en-GB"/>
+                <w14:ligatures w14:val="standardContextual"/>
               </w:rPr>
               <w:tab/>
             </w:r>
@@ -204,7 +232,7 @@
                 <w:rStyle w:val="Hyperlink"/>
                 <w:noProof/>
               </w:rPr>
-              <w:t>Problem Background</w:t>
+              <w:t>Background</w:t>
             </w:r>
             <w:r>
               <w:rPr>
@@ -225,7 +253,7 @@
                 <w:noProof/>
                 <w:webHidden/>
               </w:rPr>
-              <w:instrText xml:space="preserve"> PAGEREF _Toc46748288 \h </w:instrText>
+              <w:instrText xml:space="preserve"> PAGEREF _Toc143520976 \h </w:instrText>
             </w:r>
             <w:r>
               <w:rPr>
@@ -260,15 +288,19 @@
           <w:pPr>
             <w:pStyle w:val="TOC2"/>
             <w:tabs>
-              <w:tab w:val="left" w:pos="880"/>
+              <w:tab w:val="left" w:pos="960"/>
               <w:tab w:val="right" w:leader="dot" w:pos="9016"/>
             </w:tabs>
             <w:rPr>
               <w:noProof/>
-              <w:lang w:eastAsia="en-AU"/>
+              <w:kern w:val="2"/>
+              <w:sz w:val="24"/>
+              <w:szCs w:val="24"/>
+              <w:lang w:eastAsia="en-GB"/>
+              <w14:ligatures w14:val="standardContextual"/>
             </w:rPr>
           </w:pPr>
-          <w:hyperlink w:anchor="_Toc46748289" w:history="1">
+          <w:hyperlink w:anchor="_Toc143520977" w:history="1">
             <w:r>
               <w:rPr>
                 <w:rStyle w:val="Hyperlink"/>
@@ -279,7 +311,11 @@
             <w:r>
               <w:rPr>
                 <w:noProof/>
-                <w:lang w:eastAsia="en-AU"/>
+                <w:kern w:val="2"/>
+                <w:sz w:val="24"/>
+                <w:szCs w:val="24"/>
+                <w:lang w:eastAsia="en-GB"/>
+                <w14:ligatures w14:val="standardContextual"/>
               </w:rPr>
               <w:tab/>
             </w:r>
@@ -309,7 +345,7 @@
                 <w:noProof/>
                 <w:webHidden/>
               </w:rPr>
-              <w:instrText xml:space="preserve"> PAGEREF _Toc46748289 \h </w:instrText>
+              <w:instrText xml:space="preserve"> PAGEREF _Toc143520977 \h </w:instrText>
             </w:r>
             <w:r>
               <w:rPr>
@@ -344,15 +380,19 @@
           <w:pPr>
             <w:pStyle w:val="TOC2"/>
             <w:tabs>
-              <w:tab w:val="left" w:pos="880"/>
+              <w:tab w:val="left" w:pos="960"/>
               <w:tab w:val="right" w:leader="dot" w:pos="9016"/>
             </w:tabs>
             <w:rPr>
               <w:noProof/>
-              <w:lang w:eastAsia="en-AU"/>
+              <w:kern w:val="2"/>
+              <w:sz w:val="24"/>
+              <w:szCs w:val="24"/>
+              <w:lang w:eastAsia="en-GB"/>
+              <w14:ligatures w14:val="standardContextual"/>
             </w:rPr>
           </w:pPr>
-          <w:hyperlink w:anchor="_Toc46748290" w:history="1">
+          <w:hyperlink w:anchor="_Toc143520978" w:history="1">
             <w:r>
               <w:rPr>
                 <w:rStyle w:val="Hyperlink"/>
@@ -363,7 +403,11 @@
             <w:r>
               <w:rPr>
                 <w:noProof/>
-                <w:lang w:eastAsia="en-AU"/>
+                <w:kern w:val="2"/>
+                <w:sz w:val="24"/>
+                <w:szCs w:val="24"/>
+                <w:lang w:eastAsia="en-GB"/>
+                <w14:ligatures w14:val="standardContextual"/>
               </w:rPr>
               <w:tab/>
             </w:r>
@@ -393,7 +437,7 @@
                 <w:noProof/>
                 <w:webHidden/>
               </w:rPr>
-              <w:instrText xml:space="preserve"> PAGEREF _Toc46748290 \h </w:instrText>
+              <w:instrText xml:space="preserve"> PAGEREF _Toc143520978 \h </w:instrText>
             </w:r>
             <w:r>
               <w:rPr>
@@ -428,15 +472,19 @@
           <w:pPr>
             <w:pStyle w:val="TOC1"/>
             <w:tabs>
-              <w:tab w:val="left" w:pos="660"/>
+              <w:tab w:val="left" w:pos="720"/>
               <w:tab w:val="right" w:leader="dot" w:pos="9016"/>
             </w:tabs>
             <w:rPr>
               <w:noProof/>
-              <w:lang w:eastAsia="en-AU"/>
+              <w:kern w:val="2"/>
+              <w:sz w:val="24"/>
+              <w:szCs w:val="24"/>
+              <w:lang w:eastAsia="en-GB"/>
+              <w14:ligatures w14:val="standardContextual"/>
             </w:rPr>
           </w:pPr>
-          <w:hyperlink w:anchor="_Toc46748291" w:history="1">
+          <w:hyperlink w:anchor="_Toc143520979" w:history="1">
             <w:r>
               <w:rPr>
                 <w:rStyle w:val="Hyperlink"/>
@@ -447,7 +495,11 @@
             <w:r>
               <w:rPr>
                 <w:noProof/>
-                <w:lang w:eastAsia="en-AU"/>
+                <w:kern w:val="2"/>
+                <w:sz w:val="24"/>
+                <w:szCs w:val="24"/>
+                <w:lang w:eastAsia="en-GB"/>
+                <w14:ligatures w14:val="standardContextual"/>
               </w:rPr>
               <w:tab/>
             </w:r>
@@ -477,7 +529,7 @@
                 <w:noProof/>
                 <w:webHidden/>
               </w:rPr>
-              <w:instrText xml:space="preserve"> PAGEREF _Toc46748291 \h </w:instrText>
+              <w:instrText xml:space="preserve"> PAGEREF _Toc143520979 \h </w:instrText>
             </w:r>
             <w:r>
               <w:rPr>
@@ -497,7 +549,7 @@
                 <w:noProof/>
                 <w:webHidden/>
               </w:rPr>
-              <w:t>4</w:t>
+              <w:t>5</w:t>
             </w:r>
             <w:r>
               <w:rPr>
@@ -512,15 +564,19 @@
           <w:pPr>
             <w:pStyle w:val="TOC1"/>
             <w:tabs>
-              <w:tab w:val="left" w:pos="660"/>
+              <w:tab w:val="left" w:pos="720"/>
               <w:tab w:val="right" w:leader="dot" w:pos="9016"/>
             </w:tabs>
             <w:rPr>
               <w:noProof/>
-              <w:lang w:eastAsia="en-AU"/>
+              <w:kern w:val="2"/>
+              <w:sz w:val="24"/>
+              <w:szCs w:val="24"/>
+              <w:lang w:eastAsia="en-GB"/>
+              <w14:ligatures w14:val="standardContextual"/>
             </w:rPr>
           </w:pPr>
-          <w:hyperlink w:anchor="_Toc46748292" w:history="1">
+          <w:hyperlink w:anchor="_Toc143520980" w:history="1">
             <w:r>
               <w:rPr>
                 <w:rStyle w:val="Hyperlink"/>
@@ -531,7 +587,11 @@
             <w:r>
               <w:rPr>
                 <w:noProof/>
-                <w:lang w:eastAsia="en-AU"/>
+                <w:kern w:val="2"/>
+                <w:sz w:val="24"/>
+                <w:szCs w:val="24"/>
+                <w:lang w:eastAsia="en-GB"/>
+                <w14:ligatures w14:val="standardContextual"/>
               </w:rPr>
               <w:tab/>
             </w:r>
@@ -561,7 +621,7 @@
                 <w:noProof/>
                 <w:webHidden/>
               </w:rPr>
-              <w:instrText xml:space="preserve"> PAGEREF _Toc46748292 \h </w:instrText>
+              <w:instrText xml:space="preserve"> PAGEREF _Toc143520980 \h </w:instrText>
             </w:r>
             <w:r>
               <w:rPr>
@@ -581,7 +641,7 @@
                 <w:noProof/>
                 <w:webHidden/>
               </w:rPr>
-              <w:t>5</w:t>
+              <w:t>6</w:t>
             </w:r>
             <w:r>
               <w:rPr>
@@ -596,15 +656,19 @@
           <w:pPr>
             <w:pStyle w:val="TOC1"/>
             <w:tabs>
-              <w:tab w:val="left" w:pos="660"/>
+              <w:tab w:val="left" w:pos="720"/>
               <w:tab w:val="right" w:leader="dot" w:pos="9016"/>
             </w:tabs>
             <w:rPr>
               <w:noProof/>
-              <w:lang w:eastAsia="en-AU"/>
+              <w:kern w:val="2"/>
+              <w:sz w:val="24"/>
+              <w:szCs w:val="24"/>
+              <w:lang w:eastAsia="en-GB"/>
+              <w14:ligatures w14:val="standardContextual"/>
             </w:rPr>
           </w:pPr>
-          <w:hyperlink w:anchor="_Toc46748293" w:history="1">
+          <w:hyperlink w:anchor="_Toc143520981" w:history="1">
             <w:r>
               <w:rPr>
                 <w:rStyle w:val="Hyperlink"/>
@@ -615,7 +679,11 @@
             <w:r>
               <w:rPr>
                 <w:noProof/>
-                <w:lang w:eastAsia="en-AU"/>
+                <w:kern w:val="2"/>
+                <w:sz w:val="24"/>
+                <w:szCs w:val="24"/>
+                <w:lang w:eastAsia="en-GB"/>
+                <w14:ligatures w14:val="standardContextual"/>
               </w:rPr>
               <w:tab/>
             </w:r>
@@ -645,7 +713,7 @@
                 <w:noProof/>
                 <w:webHidden/>
               </w:rPr>
-              <w:instrText xml:space="preserve"> PAGEREF _Toc46748293 \h </w:instrText>
+              <w:instrText xml:space="preserve"> PAGEREF _Toc143520981 \h </w:instrText>
             </w:r>
             <w:r>
               <w:rPr>
@@ -665,7 +733,7 @@
                 <w:noProof/>
                 <w:webHidden/>
               </w:rPr>
-              <w:t>6</w:t>
+              <w:t>7</w:t>
             </w:r>
             <w:r>
               <w:rPr>
@@ -704,10 +772,10 @@
           <w:numId w:val="2"/>
         </w:numPr>
       </w:pPr>
-      <w:bookmarkStart w:id="0" w:name="_Toc46748287"/>
+      <w:bookmarkStart w:id="0" w:name="_Toc143520975"/>
       <w:r>
         <w:lastRenderedPageBreak/>
-        <w:t>Introduction</w:t>
+        <w:t>Project Overview</w:t>
       </w:r>
       <w:bookmarkEnd w:id="0"/>
     </w:p>
@@ -719,17 +787,96 @@
           <w:numId w:val="2"/>
         </w:numPr>
       </w:pPr>
+      <w:bookmarkStart w:id="1" w:name="_Toc143520976"/>
       <w:r>
         <w:t>Background</w:t>
       </w:r>
-    </w:p>
-    <w:p>
-      <w:pPr>
-        <w:jc w:val="both"/>
-        <w:rPr>
-          <w:i/>
-        </w:rPr>
-      </w:pPr>
+      <w:bookmarkEnd w:id="1"/>
+    </w:p>
+    <w:p/>
+    <w:p>
+      <w:r>
+        <w:t xml:space="preserve">In this project we are tasked with designing a graphical user interface which will visualise the Victorian state accident dataset. </w:t>
+      </w:r>
+      <w:r>
+        <w:t>The data set contains the road crash statistics from 2015 to 2020. Th</w:t>
+      </w:r>
+      <w:r>
+        <w:t xml:space="preserve">is </w:t>
+      </w:r>
+      <w:r>
+        <w:t>data allows users to analyse the injury and fatal car crashe</w:t>
+      </w:r>
+      <w:r>
+        <w:t>s</w:t>
+      </w:r>
+      <w:r>
+        <w:t xml:space="preserve"> in Victoria within the five years. The data set can </w:t>
+      </w:r>
+      <w:r>
+        <w:t>be analysed</w:t>
+      </w:r>
+      <w:r>
+        <w:t xml:space="preserve"> by date, time, location, </w:t>
+      </w:r>
+      <w:r>
+        <w:t>conditions,</w:t>
+      </w:r>
+      <w:r>
+        <w:t xml:space="preserve"> and crash types</w:t>
+      </w:r>
+      <w:r>
+        <w:t xml:space="preserve">. </w:t>
+      </w:r>
+      <w:r>
+        <w:t>T</w:t>
+      </w:r>
+      <w:r>
+        <w:t xml:space="preserve">he current dataset is very large and hard to analyse by itself. Through the implementation of the GUI, we aim to achieve ease of analysis for the user and provide easy access for the user chosen time periods </w:t>
+      </w:r>
+      <w:r>
+        <w:t>for better and easier analysis of the dataset</w:t>
+      </w:r>
+      <w:r>
+        <w:t xml:space="preserve">. </w:t>
+      </w:r>
+      <w:r>
+        <w:t>Currently there are over 70,000 unique values</w:t>
+      </w:r>
+      <w:r>
+        <w:t xml:space="preserve"> which are hard to analysis in their base excel format.</w:t>
+      </w:r>
+      <w:r>
+        <w:t xml:space="preserve"> </w:t>
+      </w:r>
+      <w:r>
+        <w:t>With the</w:t>
+      </w:r>
+      <w:r>
+        <w:t xml:space="preserve"> implementation of the UI</w:t>
+      </w:r>
+      <w:r>
+        <w:t>,</w:t>
+      </w:r>
+      <w:r>
+        <w:t xml:space="preserve"> we aim to provide an easy access for the users selected </w:t>
+      </w:r>
+      <w:proofErr w:type="gramStart"/>
+      <w:r>
+        <w:t>period of time</w:t>
+      </w:r>
+      <w:proofErr w:type="gramEnd"/>
+      <w:r>
+        <w:t xml:space="preserve"> for a better visualisation of the dataset</w:t>
+      </w:r>
+      <w:r>
+        <w:t xml:space="preserve">. This time frame will be within 2015 and 2020. Providing readable graphs and trends for the dataset will also be a functionality of the UI which will allow users to better understand the accident conditions and analysis of the accidents. </w:t>
+      </w:r>
+    </w:p>
+    <w:p>
+      <w:r>
+        <w:t xml:space="preserve"> </w:t>
+      </w:r>
     </w:p>
     <w:p>
       <w:pPr>
@@ -739,11 +886,136 @@
           <w:numId w:val="2"/>
         </w:numPr>
       </w:pPr>
-      <w:bookmarkStart w:id="1" w:name="_Toc46748289"/>
+      <w:bookmarkStart w:id="2" w:name="_Toc143520977"/>
       <w:r>
         <w:t>Scope</w:t>
       </w:r>
-      <w:bookmarkEnd w:id="1"/>
+      <w:bookmarkEnd w:id="2"/>
+    </w:p>
+    <w:p/>
+    <w:p>
+      <w:r>
+        <w:t xml:space="preserve">The scope of this project is to develop a simple data visualisation and analysis tool for the Victoria state accident data set. </w:t>
+      </w:r>
+      <w:r>
+        <w:t>When designing the user interface there are four required features that need to be functional in the UI</w:t>
+      </w:r>
+      <w:r>
+        <w:t>:</w:t>
+      </w:r>
+    </w:p>
+    <w:p>
+      <w:pPr>
+        <w:pStyle w:val="ListParagraph"/>
+        <w:numPr>
+          <w:ilvl w:val="0"/>
+          <w:numId w:val="4"/>
+        </w:numPr>
+      </w:pPr>
+      <w:r>
+        <w:t xml:space="preserve">The user must be able to select </w:t>
+      </w:r>
+      <w:proofErr w:type="gramStart"/>
+      <w:r>
+        <w:t>a period of time</w:t>
+      </w:r>
+      <w:proofErr w:type="gramEnd"/>
+      <w:r>
+        <w:t xml:space="preserve"> and display all accidents in that period. </w:t>
+      </w:r>
+    </w:p>
+    <w:p>
+      <w:pPr>
+        <w:pStyle w:val="ListParagraph"/>
+        <w:numPr>
+          <w:ilvl w:val="0"/>
+          <w:numId w:val="4"/>
+        </w:numPr>
+      </w:pPr>
+      <w:r>
+        <w:t>The user selected period must also produce a chart that will display the number of accidents (on average) in each hour of the day.</w:t>
+      </w:r>
+    </w:p>
+    <w:p>
+      <w:pPr>
+        <w:pStyle w:val="ListParagraph"/>
+        <w:numPr>
+          <w:ilvl w:val="0"/>
+          <w:numId w:val="4"/>
+        </w:numPr>
+      </w:pPr>
+      <w:r>
+        <w:t xml:space="preserve">Retrieve accidents by keywords (collisions, etc) for the selected </w:t>
+      </w:r>
+      <w:proofErr w:type="gramStart"/>
+      <w:r>
+        <w:t>period of time</w:t>
+      </w:r>
+      <w:proofErr w:type="gramEnd"/>
+      <w:r>
+        <w:t xml:space="preserve">. </w:t>
+      </w:r>
+    </w:p>
+    <w:p>
+      <w:pPr>
+        <w:pStyle w:val="ListParagraph"/>
+        <w:numPr>
+          <w:ilvl w:val="0"/>
+          <w:numId w:val="4"/>
+        </w:numPr>
+      </w:pPr>
+      <w:r>
+        <w:t>A</w:t>
+      </w:r>
+      <w:r>
+        <w:t xml:space="preserve">llow users to analyse the impact of alcohol in accidents. </w:t>
+      </w:r>
+    </w:p>
+    <w:p>
+      <w:r>
+        <w:t xml:space="preserve">The UI will be implemented using python and </w:t>
+      </w:r>
+      <w:proofErr w:type="spellStart"/>
+      <w:r>
+        <w:t>wxPython</w:t>
+      </w:r>
+      <w:proofErr w:type="spellEnd"/>
+      <w:r>
+        <w:t xml:space="preserve"> for the graphical user interface</w:t>
+      </w:r>
+      <w:r>
+        <w:t>. This project plan will be providing all the required processes of the planning the UI. Using the work breakdown structure, we aim to provide a realistic schedule of the activities required for the designing of the UI. The WBS will project the work into smaller and manageable components</w:t>
+      </w:r>
+      <w:r>
+        <w:t xml:space="preserve"> of the schedule</w:t>
+      </w:r>
+      <w:r>
+        <w:t xml:space="preserve">. </w:t>
+      </w:r>
+      <w:r>
+        <w:t>The report aims to provide an overview of the project to better understand the processes used in the design development of</w:t>
+      </w:r>
+      <w:r>
+        <w:t xml:space="preserve"> the</w:t>
+      </w:r>
+      <w:r>
+        <w:t xml:space="preserve"> UI. </w:t>
+      </w:r>
+      <w:r>
+        <w:t xml:space="preserve"> </w:t>
+      </w:r>
+      <w:r>
+        <w:t xml:space="preserve">Upon completion of this project the deliverables will include a graphical user interface that meets the requirements outlined above. The project time will be </w:t>
+      </w:r>
+      <w:r>
+        <w:rPr>
+          <w:highlight w:val="yellow"/>
+        </w:rPr>
+        <w:t>[time]</w:t>
+      </w:r>
+      <w:r>
+        <w:t>. This time is taking into considerations the planning, designing, and creation of the UI. The constraints of this projects are the time restriction. As there can be issues arising during the development of the UI it is hard realistically fit unexpected events into the schedule due to the restriction.</w:t>
+      </w:r>
     </w:p>
     <w:p/>
     <w:p>
@@ -754,11 +1026,18 @@
           <w:numId w:val="2"/>
         </w:numPr>
       </w:pPr>
-      <w:bookmarkStart w:id="2" w:name="_Toc46748290"/>
-      <w:r>
+      <w:bookmarkStart w:id="3" w:name="_Toc143520978"/>
+      <w:r>
+        <w:lastRenderedPageBreak/>
         <w:t>Document contents</w:t>
       </w:r>
-      <w:bookmarkEnd w:id="2"/>
+      <w:bookmarkEnd w:id="3"/>
+    </w:p>
+    <w:p/>
+    <w:p>
+      <w:r>
+        <w:t xml:space="preserve">This document will contain the background and scope of the project, the work breakdown structure, the activity, activity definition, and Gantt chart for the WBS. </w:t>
+      </w:r>
     </w:p>
     <w:p>
       <w:pPr>
@@ -804,12 +1083,12 @@
           <w:numId w:val="2"/>
         </w:numPr>
       </w:pPr>
-      <w:bookmarkStart w:id="3" w:name="_Toc46748291"/>
+      <w:bookmarkStart w:id="4" w:name="_Toc143520979"/>
       <w:r>
         <w:lastRenderedPageBreak/>
         <w:t>Work Breakdown Structure</w:t>
       </w:r>
-      <w:bookmarkEnd w:id="3"/>
+      <w:bookmarkEnd w:id="4"/>
     </w:p>
     <w:p/>
     <w:p>
@@ -846,8 +1125,17 @@
           <w:i/>
           <w:color w:val="FF0000"/>
         </w:rPr>
-        <w:t>. Remember to consider ALL project activities – anything you do or will need to do should be included in the WBS</w:t>
-      </w:r>
+        <w:t xml:space="preserve">. Remember to consider ALL project activities – anything you do or will need to do should be included in the </w:t>
+      </w:r>
+      <w:proofErr w:type="gramStart"/>
+      <w:r>
+        <w:rPr>
+          <w:i/>
+          <w:color w:val="FF0000"/>
+        </w:rPr>
+        <w:t>WBS</w:t>
+      </w:r>
+      <w:proofErr w:type="gramEnd"/>
     </w:p>
     <w:p>
       <w:pPr>
@@ -929,8 +1217,6 @@
         </w:rPr>
         <w:t>Activity Definition</w:t>
       </w:r>
-      <w:bookmarkStart w:id="4" w:name="_GoBack"/>
-      <w:bookmarkEnd w:id="4"/>
     </w:p>
     <w:p>
       <w:pPr>
@@ -968,7 +1254,7 @@
           <w:numId w:val="2"/>
         </w:numPr>
       </w:pPr>
-      <w:bookmarkStart w:id="5" w:name="_Toc46748292"/>
+      <w:bookmarkStart w:id="5" w:name="_Toc143520980"/>
       <w:r>
         <w:lastRenderedPageBreak/>
         <w:t>Activity Definition</w:t>
@@ -1033,7 +1319,7 @@
           <w:numId w:val="2"/>
         </w:numPr>
       </w:pPr>
-      <w:bookmarkStart w:id="6" w:name="_Toc46748293"/>
+      <w:bookmarkStart w:id="6" w:name="_Toc143520981"/>
       <w:r>
         <w:lastRenderedPageBreak/>
         <w:t>Gantt Chart</w:t>
@@ -1080,7 +1366,7 @@
 </file>
 
 <file path=word/numbering.xml><?xml version="1.0" encoding="utf-8"?>
-<w:numbering xmlns:wpc="http://schemas.microsoft.com/office/word/2010/wordprocessingCanvas" xmlns:cx="http://schemas.microsoft.com/office/drawing/2014/chartex" xmlns:cx1="http://schemas.microsoft.com/office/drawing/2015/9/8/chartex" xmlns:mc="http://schemas.openxmlformats.org/markup-compatibility/2006" xmlns:o="urn:schemas-microsoft-com:office:office" xmlns:r="http://schemas.openxmlformats.org/officeDocument/2006/relationships" xmlns:m="http://schemas.openxmlformats.org/officeDocument/2006/math" xmlns:v="urn:schemas-microsoft-com:vml" xmlns:wp14="http://schemas.microsoft.com/office/word/2010/wordprocessingDrawing" xmlns:wp="http://schemas.openxmlformats.org/drawingml/2006/wordprocessingDrawing" xmlns:w10="urn:schemas-microsoft-com:office:word" xmlns:w="http://schemas.openxmlformats.org/wordprocessingml/2006/main" xmlns:w14="http://schemas.microsoft.com/office/word/2010/wordml" xmlns:w15="http://schemas.microsoft.com/office/word/2012/wordml" xmlns:w16se="http://schemas.microsoft.com/office/word/2015/wordml/symex" xmlns:wpg="http://schemas.microsoft.com/office/word/2010/wordprocessingGroup" xmlns:wpi="http://schemas.microsoft.com/office/word/2010/wordprocessingInk" xmlns:wne="http://schemas.microsoft.com/office/word/2006/wordml" xmlns:wps="http://schemas.microsoft.com/office/word/2010/wordprocessingShape" mc:Ignorable="w14 w15 w16se wp14">
+<w:numbering xmlns:wpc="http://schemas.microsoft.com/office/word/2010/wordprocessingCanvas" xmlns:cx="http://schemas.microsoft.com/office/drawing/2014/chartex" xmlns:cx1="http://schemas.microsoft.com/office/drawing/2015/9/8/chartex" xmlns:cx2="http://schemas.microsoft.com/office/drawing/2015/10/21/chartex" xmlns:cx3="http://schemas.microsoft.com/office/drawing/2016/5/9/chartex" xmlns:cx4="http://schemas.microsoft.com/office/drawing/2016/5/10/chartex" xmlns:cx5="http://schemas.microsoft.com/office/drawing/2016/5/11/chartex" xmlns:cx6="http://schemas.microsoft.com/office/drawing/2016/5/12/chartex" xmlns:cx7="http://schemas.microsoft.com/office/drawing/2016/5/13/chartex" xmlns:cx8="http://schemas.microsoft.com/office/drawing/2016/5/14/chartex" xmlns:mc="http://schemas.openxmlformats.org/markup-compatibility/2006" xmlns:aink="http://schemas.microsoft.com/office/drawing/2016/ink" xmlns:am3d="http://schemas.microsoft.com/office/drawing/2017/model3d" xmlns:o="urn:schemas-microsoft-com:office:office" xmlns:oel="http://schemas.microsoft.com/office/2019/extlst" xmlns:r="http://schemas.openxmlformats.org/officeDocument/2006/relationships" xmlns:m="http://schemas.openxmlformats.org/officeDocument/2006/math" xmlns:v="urn:schemas-microsoft-com:vml" xmlns:wp14="http://schemas.microsoft.com/office/word/2010/wordprocessingDrawing" xmlns:wp="http://schemas.openxmlformats.org/drawingml/2006/wordprocessingDrawing" xmlns:w10="urn:schemas-microsoft-com:office:word" xmlns:w="http://schemas.openxmlformats.org/wordprocessingml/2006/main" xmlns:w14="http://schemas.microsoft.com/office/word/2010/wordml" xmlns:w15="http://schemas.microsoft.com/office/word/2012/wordml" xmlns:w16cex="http://schemas.microsoft.com/office/word/2018/wordml/cex" xmlns:w16cid="http://schemas.microsoft.com/office/word/2016/wordml/cid" xmlns:w16="http://schemas.microsoft.com/office/word/2018/wordml" xmlns:w16sdtdh="http://schemas.microsoft.com/office/word/2020/wordml/sdtdatahash" xmlns:w16se="http://schemas.microsoft.com/office/word/2015/wordml/symex" xmlns:wpg="http://schemas.microsoft.com/office/word/2010/wordprocessingGroup" xmlns:wpi="http://schemas.microsoft.com/office/word/2010/wordprocessingInk" xmlns:wne="http://schemas.microsoft.com/office/word/2006/wordml" xmlns:wps="http://schemas.microsoft.com/office/word/2010/wordprocessingShape" mc:Ignorable="w14 w15 w16se w16cid w16 w16cex w16sdtdh wp14">
   <w:abstractNum w:abstractNumId="0" w15:restartNumberingAfterBreak="0">
     <w:nsid w:val="375D36C8"/>
     <w:multiLevelType w:val="multilevel"/>
@@ -1195,6 +1481,231 @@
     </w:lvl>
   </w:abstractNum>
   <w:abstractNum w:abstractNumId="1" w15:restartNumberingAfterBreak="0">
+    <w:nsid w:val="55612523"/>
+    <w:multiLevelType w:val="hybridMultilevel"/>
+    <w:tmpl w:val="6870E8EC"/>
+    <w:lvl w:ilvl="0" w:tplc="08090001">
+      <w:start w:val="1"/>
+      <w:numFmt w:val="bullet"/>
+      <w:lvlText w:val=""/>
+      <w:lvlJc w:val="left"/>
+      <w:pPr>
+        <w:ind w:left="720" w:hanging="360"/>
+      </w:pPr>
+      <w:rPr>
+        <w:rFonts w:ascii="Symbol" w:hAnsi="Symbol" w:hint="default"/>
+      </w:rPr>
+    </w:lvl>
+    <w:lvl w:ilvl="1" w:tplc="08090003" w:tentative="1">
+      <w:start w:val="1"/>
+      <w:numFmt w:val="bullet"/>
+      <w:lvlText w:val="o"/>
+      <w:lvlJc w:val="left"/>
+      <w:pPr>
+        <w:ind w:left="1440" w:hanging="360"/>
+      </w:pPr>
+      <w:rPr>
+        <w:rFonts w:ascii="Courier New" w:hAnsi="Courier New" w:cs="Courier New" w:hint="default"/>
+      </w:rPr>
+    </w:lvl>
+    <w:lvl w:ilvl="2" w:tplc="08090005" w:tentative="1">
+      <w:start w:val="1"/>
+      <w:numFmt w:val="bullet"/>
+      <w:lvlText w:val=""/>
+      <w:lvlJc w:val="left"/>
+      <w:pPr>
+        <w:ind w:left="2160" w:hanging="360"/>
+      </w:pPr>
+      <w:rPr>
+        <w:rFonts w:ascii="Wingdings" w:hAnsi="Wingdings" w:hint="default"/>
+      </w:rPr>
+    </w:lvl>
+    <w:lvl w:ilvl="3" w:tplc="08090001" w:tentative="1">
+      <w:start w:val="1"/>
+      <w:numFmt w:val="bullet"/>
+      <w:lvlText w:val=""/>
+      <w:lvlJc w:val="left"/>
+      <w:pPr>
+        <w:ind w:left="2880" w:hanging="360"/>
+      </w:pPr>
+      <w:rPr>
+        <w:rFonts w:ascii="Symbol" w:hAnsi="Symbol" w:hint="default"/>
+      </w:rPr>
+    </w:lvl>
+    <w:lvl w:ilvl="4" w:tplc="08090003" w:tentative="1">
+      <w:start w:val="1"/>
+      <w:numFmt w:val="bullet"/>
+      <w:lvlText w:val="o"/>
+      <w:lvlJc w:val="left"/>
+      <w:pPr>
+        <w:ind w:left="3600" w:hanging="360"/>
+      </w:pPr>
+      <w:rPr>
+        <w:rFonts w:ascii="Courier New" w:hAnsi="Courier New" w:cs="Courier New" w:hint="default"/>
+      </w:rPr>
+    </w:lvl>
+    <w:lvl w:ilvl="5" w:tplc="08090005" w:tentative="1">
+      <w:start w:val="1"/>
+      <w:numFmt w:val="bullet"/>
+      <w:lvlText w:val=""/>
+      <w:lvlJc w:val="left"/>
+      <w:pPr>
+        <w:ind w:left="4320" w:hanging="360"/>
+      </w:pPr>
+      <w:rPr>
+        <w:rFonts w:ascii="Wingdings" w:hAnsi="Wingdings" w:hint="default"/>
+      </w:rPr>
+    </w:lvl>
+    <w:lvl w:ilvl="6" w:tplc="08090001" w:tentative="1">
+      <w:start w:val="1"/>
+      <w:numFmt w:val="bullet"/>
+      <w:lvlText w:val=""/>
+      <w:lvlJc w:val="left"/>
+      <w:pPr>
+        <w:ind w:left="5040" w:hanging="360"/>
+      </w:pPr>
+      <w:rPr>
+        <w:rFonts w:ascii="Symbol" w:hAnsi="Symbol" w:hint="default"/>
+      </w:rPr>
+    </w:lvl>
+    <w:lvl w:ilvl="7" w:tplc="08090003" w:tentative="1">
+      <w:start w:val="1"/>
+      <w:numFmt w:val="bullet"/>
+      <w:lvlText w:val="o"/>
+      <w:lvlJc w:val="left"/>
+      <w:pPr>
+        <w:ind w:left="5760" w:hanging="360"/>
+      </w:pPr>
+      <w:rPr>
+        <w:rFonts w:ascii="Courier New" w:hAnsi="Courier New" w:cs="Courier New" w:hint="default"/>
+      </w:rPr>
+    </w:lvl>
+    <w:lvl w:ilvl="8" w:tplc="08090005" w:tentative="1">
+      <w:start w:val="1"/>
+      <w:numFmt w:val="bullet"/>
+      <w:lvlText w:val=""/>
+      <w:lvlJc w:val="left"/>
+      <w:pPr>
+        <w:ind w:left="6480" w:hanging="360"/>
+      </w:pPr>
+      <w:rPr>
+        <w:rFonts w:ascii="Wingdings" w:hAnsi="Wingdings" w:hint="default"/>
+      </w:rPr>
+    </w:lvl>
+  </w:abstractNum>
+  <w:abstractNum w:abstractNumId="2" w15:restartNumberingAfterBreak="0">
+    <w:nsid w:val="5C683D58"/>
+    <w:multiLevelType w:val="hybridMultilevel"/>
+    <w:tmpl w:val="174E7BFC"/>
+    <w:lvl w:ilvl="0" w:tplc="06B48E9A">
+      <w:numFmt w:val="bullet"/>
+      <w:lvlText w:val="-"/>
+      <w:lvlJc w:val="left"/>
+      <w:pPr>
+        <w:ind w:left="720" w:hanging="360"/>
+      </w:pPr>
+      <w:rPr>
+        <w:rFonts w:ascii="Calibri" w:eastAsiaTheme="minorEastAsia" w:hAnsi="Calibri" w:cs="Calibri" w:hint="default"/>
+      </w:rPr>
+    </w:lvl>
+    <w:lvl w:ilvl="1" w:tplc="08090003" w:tentative="1">
+      <w:start w:val="1"/>
+      <w:numFmt w:val="bullet"/>
+      <w:lvlText w:val="o"/>
+      <w:lvlJc w:val="left"/>
+      <w:pPr>
+        <w:ind w:left="1440" w:hanging="360"/>
+      </w:pPr>
+      <w:rPr>
+        <w:rFonts w:ascii="Courier New" w:hAnsi="Courier New" w:cs="Courier New" w:hint="default"/>
+      </w:rPr>
+    </w:lvl>
+    <w:lvl w:ilvl="2" w:tplc="08090005" w:tentative="1">
+      <w:start w:val="1"/>
+      <w:numFmt w:val="bullet"/>
+      <w:lvlText w:val=""/>
+      <w:lvlJc w:val="left"/>
+      <w:pPr>
+        <w:ind w:left="2160" w:hanging="360"/>
+      </w:pPr>
+      <w:rPr>
+        <w:rFonts w:ascii="Wingdings" w:hAnsi="Wingdings" w:hint="default"/>
+      </w:rPr>
+    </w:lvl>
+    <w:lvl w:ilvl="3" w:tplc="08090001" w:tentative="1">
+      <w:start w:val="1"/>
+      <w:numFmt w:val="bullet"/>
+      <w:lvlText w:val=""/>
+      <w:lvlJc w:val="left"/>
+      <w:pPr>
+        <w:ind w:left="2880" w:hanging="360"/>
+      </w:pPr>
+      <w:rPr>
+        <w:rFonts w:ascii="Symbol" w:hAnsi="Symbol" w:hint="default"/>
+      </w:rPr>
+    </w:lvl>
+    <w:lvl w:ilvl="4" w:tplc="08090003" w:tentative="1">
+      <w:start w:val="1"/>
+      <w:numFmt w:val="bullet"/>
+      <w:lvlText w:val="o"/>
+      <w:lvlJc w:val="left"/>
+      <w:pPr>
+        <w:ind w:left="3600" w:hanging="360"/>
+      </w:pPr>
+      <w:rPr>
+        <w:rFonts w:ascii="Courier New" w:hAnsi="Courier New" w:cs="Courier New" w:hint="default"/>
+      </w:rPr>
+    </w:lvl>
+    <w:lvl w:ilvl="5" w:tplc="08090005" w:tentative="1">
+      <w:start w:val="1"/>
+      <w:numFmt w:val="bullet"/>
+      <w:lvlText w:val=""/>
+      <w:lvlJc w:val="left"/>
+      <w:pPr>
+        <w:ind w:left="4320" w:hanging="360"/>
+      </w:pPr>
+      <w:rPr>
+        <w:rFonts w:ascii="Wingdings" w:hAnsi="Wingdings" w:hint="default"/>
+      </w:rPr>
+    </w:lvl>
+    <w:lvl w:ilvl="6" w:tplc="08090001" w:tentative="1">
+      <w:start w:val="1"/>
+      <w:numFmt w:val="bullet"/>
+      <w:lvlText w:val=""/>
+      <w:lvlJc w:val="left"/>
+      <w:pPr>
+        <w:ind w:left="5040" w:hanging="360"/>
+      </w:pPr>
+      <w:rPr>
+        <w:rFonts w:ascii="Symbol" w:hAnsi="Symbol" w:hint="default"/>
+      </w:rPr>
+    </w:lvl>
+    <w:lvl w:ilvl="7" w:tplc="08090003" w:tentative="1">
+      <w:start w:val="1"/>
+      <w:numFmt w:val="bullet"/>
+      <w:lvlText w:val="o"/>
+      <w:lvlJc w:val="left"/>
+      <w:pPr>
+        <w:ind w:left="5760" w:hanging="360"/>
+      </w:pPr>
+      <w:rPr>
+        <w:rFonts w:ascii="Courier New" w:hAnsi="Courier New" w:cs="Courier New" w:hint="default"/>
+      </w:rPr>
+    </w:lvl>
+    <w:lvl w:ilvl="8" w:tplc="08090005" w:tentative="1">
+      <w:start w:val="1"/>
+      <w:numFmt w:val="bullet"/>
+      <w:lvlText w:val=""/>
+      <w:lvlJc w:val="left"/>
+      <w:pPr>
+        <w:ind w:left="6480" w:hanging="360"/>
+      </w:pPr>
+      <w:rPr>
+        <w:rFonts w:ascii="Wingdings" w:hAnsi="Wingdings" w:hint="default"/>
+      </w:rPr>
+    </w:lvl>
+  </w:abstractNum>
+  <w:abstractNum w:abstractNumId="3" w15:restartNumberingAfterBreak="0">
     <w:nsid w:val="765D23A3"/>
     <w:multiLevelType w:val="multilevel"/>
     <w:tmpl w:val="D2A25216"/>
@@ -1307,17 +1818,23 @@
       </w:rPr>
     </w:lvl>
   </w:abstractNum>
-  <w:num w:numId="1">
+  <w:num w:numId="1" w16cid:durableId="1518497037">
     <w:abstractNumId w:val="0"/>
   </w:num>
-  <w:num w:numId="2">
+  <w:num w:numId="2" w16cid:durableId="1512262801">
+    <w:abstractNumId w:val="3"/>
+  </w:num>
+  <w:num w:numId="3" w16cid:durableId="1452438772">
+    <w:abstractNumId w:val="2"/>
+  </w:num>
+  <w:num w:numId="4" w16cid:durableId="1481075065">
     <w:abstractNumId w:val="1"/>
   </w:num>
 </w:numbering>
 </file>
 
 <file path=word/styles.xml><?xml version="1.0" encoding="utf-8"?>
-<w:styles xmlns:mc="http://schemas.openxmlformats.org/markup-compatibility/2006" xmlns:r="http://schemas.openxmlformats.org/officeDocument/2006/relationships" xmlns:w="http://schemas.openxmlformats.org/wordprocessingml/2006/main" xmlns:w14="http://schemas.microsoft.com/office/word/2010/wordml" xmlns:w15="http://schemas.microsoft.com/office/word/2012/wordml" xmlns:w16se="http://schemas.microsoft.com/office/word/2015/wordml/symex" mc:Ignorable="w14 w15 w16se">
+<w:styles xmlns:mc="http://schemas.openxmlformats.org/markup-compatibility/2006" xmlns:r="http://schemas.openxmlformats.org/officeDocument/2006/relationships" xmlns:w="http://schemas.openxmlformats.org/wordprocessingml/2006/main" xmlns:w14="http://schemas.microsoft.com/office/word/2010/wordml" xmlns:w15="http://schemas.microsoft.com/office/word/2012/wordml" xmlns:w16cex="http://schemas.microsoft.com/office/word/2018/wordml/cex" xmlns:w16cid="http://schemas.microsoft.com/office/word/2016/wordml/cid" xmlns:w16="http://schemas.microsoft.com/office/word/2018/wordml" xmlns:w16sdtdh="http://schemas.microsoft.com/office/word/2020/wordml/sdtdatahash" xmlns:w16se="http://schemas.microsoft.com/office/word/2015/wordml/symex" mc:Ignorable="w14 w15 w16se w16cid w16 w16cex w16sdtdh">
   <w:docDefaults>
     <w:rPrDefault>
       <w:rPr>
@@ -1333,7 +1850,7 @@
       </w:pPr>
     </w:pPrDefault>
   </w:docDefaults>
-  <w:latentStyles w:defLockedState="0" w:defUIPriority="99" w:defSemiHidden="0" w:defUnhideWhenUsed="0" w:defQFormat="0" w:count="371">
+  <w:latentStyles w:defLockedState="0" w:defUIPriority="99" w:defSemiHidden="0" w:defUnhideWhenUsed="0" w:defQFormat="0" w:count="376">
     <w:lsdException w:name="Normal" w:uiPriority="0" w:qFormat="1"/>
     <w:lsdException w:name="heading 1" w:uiPriority="9" w:qFormat="1"/>
     <w:lsdException w:name="heading 2" w:semiHidden="1" w:uiPriority="9" w:unhideWhenUsed="1" w:qFormat="1"/>
@@ -1705,6 +2222,11 @@
     <w:lsdException w:name="List Table 5 Dark Accent 6" w:uiPriority="50"/>
     <w:lsdException w:name="List Table 6 Colorful Accent 6" w:uiPriority="51"/>
     <w:lsdException w:name="List Table 7 Colorful Accent 6" w:uiPriority="52"/>
+    <w:lsdException w:name="Mention" w:semiHidden="1" w:unhideWhenUsed="1"/>
+    <w:lsdException w:name="Smart Hyperlink" w:semiHidden="1" w:unhideWhenUsed="1"/>
+    <w:lsdException w:name="Hashtag" w:semiHidden="1" w:unhideWhenUsed="1"/>
+    <w:lsdException w:name="Unresolved Mention" w:semiHidden="1" w:unhideWhenUsed="1"/>
+    <w:lsdException w:name="Smart Link" w:semiHidden="1" w:unhideWhenUsed="1"/>
   </w:latentStyles>
   <w:style w:type="paragraph" w:default="1" w:styleId="Normal">
     <w:name w:val="Normal"/>
@@ -2682,4 +3204,10 @@
     <ds:schemaRef ds:uri="http://schemas.openxmlformats.org/officeDocument/2006/bibliography"/>
   </ds:schemaRefs>
 </ds:datastoreItem>
+</file>
+
+<file path=docMetadata/LabelInfo.xml><?xml version="1.0" encoding="utf-8"?>
+<clbl:labelList xmlns:clbl="http://schemas.microsoft.com/office/2020/mipLabelMetadata">
+  <clbl:label id="{c9f92db8-2851-4df9-9d12-fab52f5b1415}" enabled="1" method="Standard" siteId="{5a7cc8ab-a4dc-4f9b-bf60-66714049ad62}" contentBits="0" removed="0"/>
+</clbl:labelList>
 </file>
</xml_diff>

<commit_message>
updated the WBS and created the table for it.
</commit_message>
<xml_diff>
--- a/Project Plan.docx
+++ b/Project Plan.docx
@@ -772,7 +772,7 @@
           <w:numId w:val="2"/>
         </w:numPr>
       </w:pPr>
-      <w:bookmarkStart w:id="0" w:name="_Toc143520975"/>
+      <w:bookmarkStart w:id="0" w:name="_Toc143775205"/>
       <w:r>
         <w:lastRenderedPageBreak/>
         <w:t>Project Overview</w:t>
@@ -787,7 +787,7 @@
           <w:numId w:val="2"/>
         </w:numPr>
       </w:pPr>
-      <w:bookmarkStart w:id="1" w:name="_Toc143520976"/>
+      <w:bookmarkStart w:id="1" w:name="_Toc143775206"/>
       <w:r>
         <w:t>Background</w:t>
       </w:r>
@@ -796,67 +796,7 @@
     <w:p/>
     <w:p>
       <w:r>
-        <w:t>In this project we are tasked with designing a graphical user interface which will visualise the Victorian state accident dataset. The data set contains the road crash statistics from 2015 to 2020. Th</w:t>
-      </w:r>
-      <w:r>
-        <w:t xml:space="preserve">is </w:t>
-      </w:r>
-      <w:r>
-        <w:t>data allows users to analyse the injury and fatal car crashe</w:t>
-      </w:r>
-      <w:r>
-        <w:t>s</w:t>
-      </w:r>
-      <w:r>
-        <w:t xml:space="preserve"> in Victoria within the five years. The data set can </w:t>
-      </w:r>
-      <w:r>
-        <w:t>be analysed</w:t>
-      </w:r>
-      <w:r>
-        <w:t xml:space="preserve"> by date, time, location, </w:t>
-      </w:r>
-      <w:r>
-        <w:t>conditions,</w:t>
-      </w:r>
-      <w:r>
-        <w:t xml:space="preserve"> and crash types</w:t>
-      </w:r>
-      <w:r>
-        <w:t xml:space="preserve">. </w:t>
-      </w:r>
-      <w:r>
-        <w:t>T</w:t>
-      </w:r>
-      <w:r>
-        <w:t xml:space="preserve">he current dataset is very large and hard to analyse by itself. Through the implementation of the GUI, we aim to achieve ease of analysis for the user and provide easy access for the user chosen time periods </w:t>
-      </w:r>
-      <w:r>
-        <w:t>for better and easier analysis of the dataset</w:t>
-      </w:r>
-      <w:r>
-        <w:t xml:space="preserve">. </w:t>
-      </w:r>
-      <w:r>
-        <w:t>Currently there are over 70,000 unique values</w:t>
-      </w:r>
-      <w:r>
-        <w:t xml:space="preserve"> which are hard to analysis in their base excel format.</w:t>
-      </w:r>
-      <w:r>
-        <w:t xml:space="preserve"> </w:t>
-      </w:r>
-      <w:r>
-        <w:t>With the</w:t>
-      </w:r>
-      <w:r>
-        <w:t xml:space="preserve"> implementation of the UI</w:t>
-      </w:r>
-      <w:r>
-        <w:t>,</w:t>
-      </w:r>
-      <w:r>
-        <w:t xml:space="preserve"> we aim to provide an easy access for the users selected </w:t>
+        <w:t xml:space="preserve">In this project we are tasked with designing a graphical user interface which will visualise the Victorian state accident dataset. The data set contains the road crash statistics from 2015 to 2020. This data allows users to analyse the injury and fatal car crashes in Victoria within the five years. The data set can be analysed by date, time, location, conditions, and crash types. The current dataset is very large and hard to analyse by itself. Through the implementation of the GUI, we aim to achieve ease of analysis for the user and provide easy access for the user chosen time periods for better and easier analysis of the dataset. Currently there are over 70,000 unique values which are hard to analysis in their base excel format. With the implementation of the UI, we aim to provide an easy access for the users selected </w:t>
       </w:r>
       <w:proofErr w:type="gramStart"/>
       <w:r>
@@ -864,16 +804,7 @@
       </w:r>
       <w:proofErr w:type="gramEnd"/>
       <w:r>
-        <w:t xml:space="preserve"> for a better visualisation of the dataset</w:t>
-      </w:r>
-      <w:r>
-        <w:t xml:space="preserve">. This time frame will be within 2015 and 2020. Providing readable graphs and trends for the dataset will also be a functionality of the </w:t>
-      </w:r>
-      <w:r>
-        <w:t>G</w:t>
-      </w:r>
-      <w:r>
-        <w:t xml:space="preserve">UI which will allow users to better understand the accident conditions and analysis of the accidents. </w:t>
+        <w:t xml:space="preserve"> for a better visualisation of the dataset. This time frame will be within 2015 and 2020. Providing readable graphs and trends for the dataset will also be a functionality of the GUI which will allow users to better understand the accident conditions and analysis of the accidents. </w:t>
       </w:r>
     </w:p>
     <w:p>
@@ -889,22 +820,30 @@
           <w:numId w:val="2"/>
         </w:numPr>
       </w:pPr>
-      <w:bookmarkStart w:id="2" w:name="_Toc143520977"/>
+      <w:bookmarkStart w:id="2" w:name="_Toc143775207"/>
       <w:r>
         <w:t>Scope</w:t>
       </w:r>
       <w:bookmarkEnd w:id="2"/>
+    </w:p>
+    <w:p>
+      <w:pPr>
+        <w:pStyle w:val="Heading2"/>
+        <w:numPr>
+          <w:ilvl w:val="1"/>
+          <w:numId w:val="2"/>
+        </w:numPr>
+      </w:pPr>
+      <w:bookmarkStart w:id="3" w:name="_Toc143775208"/>
+      <w:r>
+        <w:t>Requirements</w:t>
+      </w:r>
+      <w:bookmarkEnd w:id="3"/>
     </w:p>
     <w:p/>
     <w:p>
       <w:r>
-        <w:t xml:space="preserve">The scope of this project is to develop a simple data visualisation and analysis tool for the Victoria state accident data set. </w:t>
-      </w:r>
-      <w:r>
-        <w:t>When designing the user interface there are four required features that need to be functional in the UI</w:t>
-      </w:r>
-      <w:r>
-        <w:t>:</w:t>
+        <w:t>The requirement of this project is to develop a simple data visualisation and analysis tool for the Victoria state accident data set. When designing the user interface there are four required features that need to be functional in the UI:</w:t>
       </w:r>
     </w:p>
     <w:p>
@@ -968,80 +907,29 @@
         </w:numPr>
       </w:pPr>
       <w:r>
-        <w:t>A</w:t>
-      </w:r>
-      <w:r>
-        <w:t xml:space="preserve">llow users to analyse the impact of alcohol in accidents. </w:t>
+        <w:t xml:space="preserve">Allow users to analyse the impact of alcohol in accidents. </w:t>
       </w:r>
     </w:p>
     <w:p>
-      <w:r>
-        <w:t xml:space="preserve">The UI will be implemented using python and </w:t>
-      </w:r>
-      <w:proofErr w:type="spellStart"/>
-      <w:r>
-        <w:t>wxPython</w:t>
-      </w:r>
-      <w:proofErr w:type="spellEnd"/>
-      <w:r>
-        <w:t xml:space="preserve"> for the graphical user interface. This project plan will be providing all the required processes of planning the UI. Using the work breakdown structure, we aim to provide a realistic schedule of the activities required for the designing of the UI. The WBS will project the work into smaller and manageable components</w:t>
-      </w:r>
-      <w:r>
-        <w:t xml:space="preserve"> of the schedule</w:t>
-      </w:r>
-      <w:r>
-        <w:t xml:space="preserve">. </w:t>
-      </w:r>
-      <w:r>
-        <w:t>The report aims to provide an overview of the project to better understand the processes used in the design development of</w:t>
-      </w:r>
-      <w:r>
-        <w:t xml:space="preserve"> the</w:t>
-      </w:r>
-      <w:r>
-        <w:t xml:space="preserve"> UI. </w:t>
-      </w:r>
-      <w:r>
-        <w:t xml:space="preserve"> </w:t>
-      </w:r>
-      <w:r>
-        <w:t xml:space="preserve">Upon completion of this project the deliverables will include a graphical user interface that meets the requirements outlined above. The project time will be </w:t>
-      </w:r>
-      <w:r>
-        <w:t>6 weeks.</w:t>
-      </w:r>
-      <w:r>
-        <w:t xml:space="preserve"> This time is taking into considerations the planning, designing, and creation of the UI. The constraints of this projects </w:t>
-      </w:r>
-      <w:r>
-        <w:t>are</w:t>
-      </w:r>
-      <w:r>
-        <w:t xml:space="preserve"> the time restriction. As there can be issues arising during the development of the UI it is </w:t>
-      </w:r>
-      <w:r>
-        <w:t>difficult</w:t>
-      </w:r>
-      <w:r>
-        <w:t xml:space="preserve"> </w:t>
-      </w:r>
-      <w:r>
-        <w:t xml:space="preserve">to </w:t>
-      </w:r>
-      <w:r>
-        <w:t xml:space="preserve">realistically fit unexpected events into the schedule due </w:t>
-      </w:r>
-      <w:r>
-        <w:t xml:space="preserve">to the </w:t>
-      </w:r>
-      <w:r>
-        <w:t>smaller time</w:t>
-      </w:r>
-      <w:r>
-        <w:t xml:space="preserve"> restriction.</w:t>
+      <w:pPr>
+        <w:pStyle w:val="ListParagraph"/>
+        <w:numPr>
+          <w:ilvl w:val="0"/>
+          <w:numId w:val="4"/>
+        </w:numPr>
+      </w:pPr>
+      <w:r>
+        <w:t xml:space="preserve">Having a search for total crashed for each speed zone within </w:t>
+      </w:r>
+      <w:proofErr w:type="gramStart"/>
+      <w:r>
+        <w:t>a period of time</w:t>
+      </w:r>
+      <w:proofErr w:type="gramEnd"/>
+      <w:r>
+        <w:t>.</w:t>
       </w:r>
     </w:p>
-    <w:p/>
     <w:p>
       <w:pPr>
         <w:pStyle w:val="Heading2"/>
@@ -1050,53 +938,76 @@
           <w:numId w:val="2"/>
         </w:numPr>
       </w:pPr>
-      <w:bookmarkStart w:id="3" w:name="_Toc143520978"/>
+      <w:bookmarkStart w:id="4" w:name="_Toc143775209"/>
+      <w:r>
+        <w:t>Implantation tools</w:t>
+      </w:r>
+      <w:bookmarkEnd w:id="4"/>
+    </w:p>
+    <w:p>
+      <w:pPr>
+        <w:pStyle w:val="ListParagraph"/>
+        <w:ind w:left="716"/>
+      </w:pPr>
+    </w:p>
+    <w:p>
+      <w:r>
+        <w:t xml:space="preserve">The UI will be implemented using python and </w:t>
+      </w:r>
+      <w:proofErr w:type="spellStart"/>
+      <w:r>
+        <w:t>wxFormBuilder</w:t>
+      </w:r>
+      <w:proofErr w:type="spellEnd"/>
+      <w:r>
+        <w:t xml:space="preserve"> for the graphical user interface. This project plan will be providing all the required processes of planning the UI. Using the work breakdown structure, we aim to provide a realistic schedule of the activities required for the designing of the UI. The WBS will project the work into smaller and manageable components of the schedule. The report aims to provide an overview of the project to better understand the processes used in the design development of the UI.  </w:t>
+      </w:r>
+    </w:p>
+    <w:p>
+      <w:pPr>
+        <w:pStyle w:val="Heading2"/>
+        <w:numPr>
+          <w:ilvl w:val="1"/>
+          <w:numId w:val="2"/>
+        </w:numPr>
+      </w:pPr>
+      <w:bookmarkStart w:id="5" w:name="_Toc143775210"/>
       <w:r>
         <w:lastRenderedPageBreak/>
-        <w:t>Document contents</w:t>
-      </w:r>
-      <w:bookmarkEnd w:id="3"/>
+        <w:t>Deliverables</w:t>
+      </w:r>
+      <w:bookmarkEnd w:id="5"/>
+    </w:p>
+    <w:p>
+      <w:pPr>
+        <w:pStyle w:val="ListParagraph"/>
+        <w:ind w:left="716"/>
+      </w:pPr>
+    </w:p>
+    <w:p>
+      <w:r>
+        <w:t>Upon completion of this project the deliverables will include a graphical user interface that meets the requirements outlined above. The project time will be 6 weeks. This time is taking into considerations the planning, designing, and creation of the UI. The constraints of this projects are the time restriction. As there can be issues arising during the development of the UI it is difficult to realistically fit unexpected events into the schedule due to the smaller time restriction.</w:t>
+      </w:r>
     </w:p>
     <w:p/>
     <w:p>
-      <w:r>
-        <w:t xml:space="preserve">This document will contain the background and scope of the project, the work breakdown structure, the activity, activity definition, and Gantt chart for the WBS. </w:t>
-      </w:r>
-      <w:r>
-        <w:t xml:space="preserve">The work breakdown structure is the breakdown of the project into smaller components. This is done to better visualise the </w:t>
-      </w:r>
-      <w:r>
-        <w:t>scope</w:t>
-      </w:r>
-      <w:r>
-        <w:t xml:space="preserve"> of the project and all the activities to better understand the required </w:t>
-      </w:r>
-      <w:r>
-        <w:t>deliverables</w:t>
-      </w:r>
-      <w:r>
-        <w:t xml:space="preserve"> for completion</w:t>
-      </w:r>
-      <w:r>
-        <w:t xml:space="preserve"> of the project</w:t>
-      </w:r>
-      <w:r>
-        <w:t xml:space="preserve">. The activity definition will </w:t>
-      </w:r>
-      <w:r>
-        <w:t>focus on scheduling all</w:t>
-      </w:r>
-      <w:r>
-        <w:t xml:space="preserve"> the events and activities </w:t>
-      </w:r>
-      <w:r>
-        <w:t>for the project completion</w:t>
-      </w:r>
-      <w:r>
-        <w:t>. With this, a time estimation will also be provided for the project completion. The Gantt chart will also provide a better visualisation of the activity definition and providing a more readable timeline of the project completion</w:t>
-      </w:r>
-      <w:r>
-        <w:t xml:space="preserve"> and managing time during the project.</w:t>
+      <w:pPr>
+        <w:pStyle w:val="Heading2"/>
+        <w:numPr>
+          <w:ilvl w:val="1"/>
+          <w:numId w:val="2"/>
+        </w:numPr>
+      </w:pPr>
+      <w:bookmarkStart w:id="6" w:name="_Toc143775211"/>
+      <w:r>
+        <w:t>Document contents</w:t>
+      </w:r>
+      <w:bookmarkEnd w:id="6"/>
+    </w:p>
+    <w:p/>
+    <w:p>
+      <w:r>
+        <w:t>This document will contain the background and scope of the project, the work breakdown structure, the activity, activity definition, and Gantt chart for the WBS. The work breakdown structure is the breakdown of the project into smaller components. This is done to better visualise the scope of the project and all the activities to better understand the required deliverables for completion of the project. The activity definition will focus on scheduling all the events and activities for the project completion. With this, a time estimation will also be provided for the project completion. The Gantt chart will also provide a better visualisation of the activity definition and providing a more readable timeline of the project completion and managing time during the project.</w:t>
       </w:r>
     </w:p>
     <w:p/>
@@ -1115,320 +1026,1175 @@
           <w:numId w:val="2"/>
         </w:numPr>
       </w:pPr>
-      <w:bookmarkStart w:id="4" w:name="_Toc143520979"/>
+      <w:bookmarkStart w:id="7" w:name="_Toc143775212"/>
       <w:r>
         <w:lastRenderedPageBreak/>
         <w:t>Work Breakdown Structure</w:t>
       </w:r>
-      <w:bookmarkEnd w:id="4"/>
+      <w:bookmarkEnd w:id="7"/>
     </w:p>
     <w:p/>
+    <w:tbl>
+      <w:tblPr>
+        <w:tblStyle w:val="TableGrid"/>
+        <w:tblW w:w="0" w:type="auto"/>
+        <w:tblLook w:val="04A0" w:firstRow="1" w:lastRow="0" w:firstColumn="1" w:lastColumn="0" w:noHBand="0" w:noVBand="1"/>
+      </w:tblPr>
+      <w:tblGrid>
+        <w:gridCol w:w="9016"/>
+      </w:tblGrid>
+      <w:tr>
+        <w:tc>
+          <w:tcPr>
+            <w:tcW w:w="9016" w:type="dxa"/>
+            <w:shd w:val="clear" w:color="auto" w:fill="92D050"/>
+          </w:tcPr>
+          <w:p>
+            <w:pPr>
+              <w:rPr>
+                <w:b/>
+                <w:bCs/>
+              </w:rPr>
+            </w:pPr>
+            <w:r>
+              <w:rPr>
+                <w:b/>
+                <w:bCs/>
+              </w:rPr>
+              <w:t>Level 0: Project creation and vision</w:t>
+            </w:r>
+          </w:p>
+        </w:tc>
+      </w:tr>
+      <w:tr>
+        <w:tc>
+          <w:tcPr>
+            <w:tcW w:w="9016" w:type="dxa"/>
+          </w:tcPr>
+          <w:p>
+            <w:r>
+              <w:t>Creating a graphical user interface to visualise the data set for Victoria State accidents</w:t>
+            </w:r>
+          </w:p>
+        </w:tc>
+      </w:tr>
+    </w:tbl>
+    <w:p/>
+    <w:tbl>
+      <w:tblPr>
+        <w:tblStyle w:val="TableGrid"/>
+        <w:tblW w:w="0" w:type="auto"/>
+        <w:tblLook w:val="04A0" w:firstRow="1" w:lastRow="0" w:firstColumn="1" w:lastColumn="0" w:noHBand="0" w:noVBand="1"/>
+      </w:tblPr>
+      <w:tblGrid>
+        <w:gridCol w:w="9016"/>
+      </w:tblGrid>
+      <w:tr>
+        <w:tc>
+          <w:tcPr>
+            <w:tcW w:w="9016" w:type="dxa"/>
+            <w:shd w:val="clear" w:color="auto" w:fill="92D050"/>
+          </w:tcPr>
+          <w:p>
+            <w:pPr>
+              <w:rPr>
+                <w:b/>
+                <w:bCs/>
+              </w:rPr>
+            </w:pPr>
+            <w:r>
+              <w:rPr>
+                <w:b/>
+                <w:bCs/>
+              </w:rPr>
+              <w:t>Level 1: Planning the Project</w:t>
+            </w:r>
+          </w:p>
+        </w:tc>
+      </w:tr>
+      <w:tr>
+        <w:tc>
+          <w:tcPr>
+            <w:tcW w:w="9016" w:type="dxa"/>
+          </w:tcPr>
+          <w:p>
+            <w:pPr>
+              <w:rPr>
+                <w:b/>
+                <w:bCs/>
+              </w:rPr>
+            </w:pPr>
+            <w:r>
+              <w:rPr>
+                <w:b/>
+                <w:bCs/>
+              </w:rPr>
+              <w:t>Meeting Clients</w:t>
+            </w:r>
+          </w:p>
+          <w:p>
+            <w:pPr>
+              <w:pStyle w:val="ListParagraph"/>
+              <w:numPr>
+                <w:ilvl w:val="1"/>
+                <w:numId w:val="5"/>
+              </w:numPr>
+            </w:pPr>
+            <w:r>
+              <w:t>Defining client time requirements</w:t>
+            </w:r>
+          </w:p>
+          <w:p>
+            <w:pPr>
+              <w:pStyle w:val="ListParagraph"/>
+              <w:numPr>
+                <w:ilvl w:val="1"/>
+                <w:numId w:val="5"/>
+              </w:numPr>
+            </w:pPr>
+            <w:r>
+              <w:t xml:space="preserve">Defining clients UI requirements </w:t>
+            </w:r>
+          </w:p>
+          <w:p>
+            <w:pPr>
+              <w:pStyle w:val="ListParagraph"/>
+            </w:pPr>
+          </w:p>
+        </w:tc>
+      </w:tr>
+      <w:tr>
+        <w:tc>
+          <w:tcPr>
+            <w:tcW w:w="9016" w:type="dxa"/>
+          </w:tcPr>
+          <w:p>
+            <w:pPr>
+              <w:rPr>
+                <w:b/>
+                <w:bCs/>
+              </w:rPr>
+            </w:pPr>
+            <w:r>
+              <w:rPr>
+                <w:b/>
+                <w:bCs/>
+              </w:rPr>
+              <w:t>Defining Team roles:</w:t>
+            </w:r>
+          </w:p>
+          <w:p>
+            <w:pPr>
+              <w:pStyle w:val="ListParagraph"/>
+              <w:numPr>
+                <w:ilvl w:val="1"/>
+                <w:numId w:val="5"/>
+              </w:numPr>
+            </w:pPr>
+            <w:r>
+              <w:t xml:space="preserve">Providing team members with roles </w:t>
+            </w:r>
+          </w:p>
+          <w:p/>
+        </w:tc>
+      </w:tr>
+      <w:tr>
+        <w:tc>
+          <w:tcPr>
+            <w:tcW w:w="9016" w:type="dxa"/>
+          </w:tcPr>
+          <w:p>
+            <w:pPr>
+              <w:rPr>
+                <w:b/>
+                <w:bCs/>
+              </w:rPr>
+            </w:pPr>
+            <w:r>
+              <w:rPr>
+                <w:b/>
+                <w:bCs/>
+              </w:rPr>
+              <w:t>Team Requirements:</w:t>
+            </w:r>
+          </w:p>
+          <w:p>
+            <w:pPr>
+              <w:pStyle w:val="ListParagraph"/>
+              <w:numPr>
+                <w:ilvl w:val="1"/>
+                <w:numId w:val="7"/>
+              </w:numPr>
+            </w:pPr>
+            <w:r>
+              <w:t>Teams require computers.</w:t>
+            </w:r>
+          </w:p>
+          <w:p>
+            <w:pPr>
+              <w:pStyle w:val="ListParagraph"/>
+              <w:numPr>
+                <w:ilvl w:val="1"/>
+                <w:numId w:val="7"/>
+              </w:numPr>
+            </w:pPr>
+            <w:r>
+              <w:t>GitHub account</w:t>
+            </w:r>
+          </w:p>
+          <w:p>
+            <w:pPr>
+              <w:pStyle w:val="ListParagraph"/>
+              <w:numPr>
+                <w:ilvl w:val="1"/>
+                <w:numId w:val="7"/>
+              </w:numPr>
+            </w:pPr>
+            <w:r>
+              <w:t>A git repository for all team member to access.</w:t>
+            </w:r>
+          </w:p>
+          <w:p>
+            <w:pPr>
+              <w:pStyle w:val="ListParagraph"/>
+              <w:numPr>
+                <w:ilvl w:val="1"/>
+                <w:numId w:val="7"/>
+              </w:numPr>
+            </w:pPr>
+            <w:r>
+              <w:t>Team communication (outlook, teams)</w:t>
+            </w:r>
+          </w:p>
+          <w:p>
+            <w:pPr>
+              <w:pStyle w:val="ListParagraph"/>
+            </w:pPr>
+          </w:p>
+        </w:tc>
+      </w:tr>
+      <w:tr>
+        <w:tc>
+          <w:tcPr>
+            <w:tcW w:w="9016" w:type="dxa"/>
+          </w:tcPr>
+          <w:p>
+            <w:pPr>
+              <w:rPr>
+                <w:b/>
+                <w:bCs/>
+              </w:rPr>
+            </w:pPr>
+            <w:r>
+              <w:rPr>
+                <w:b/>
+                <w:bCs/>
+              </w:rPr>
+              <w:t>Defining the project:</w:t>
+            </w:r>
+          </w:p>
+          <w:p>
+            <w:pPr>
+              <w:pStyle w:val="ListParagraph"/>
+              <w:numPr>
+                <w:ilvl w:val="1"/>
+                <w:numId w:val="5"/>
+              </w:numPr>
+            </w:pPr>
+            <w:r>
+              <w:t>Provide a project background. (Developing a data visualisation tool)</w:t>
+            </w:r>
+          </w:p>
+          <w:p>
+            <w:pPr>
+              <w:pStyle w:val="ListParagraph"/>
+              <w:numPr>
+                <w:ilvl w:val="1"/>
+                <w:numId w:val="5"/>
+              </w:numPr>
+            </w:pPr>
+            <w:r>
+              <w:t>Provide a Scope for the project.  Requirements for the project and time estimates</w:t>
+            </w:r>
+          </w:p>
+          <w:p>
+            <w:pPr>
+              <w:rPr>
+                <w:b/>
+                <w:bCs/>
+              </w:rPr>
+            </w:pPr>
+          </w:p>
+        </w:tc>
+      </w:tr>
+      <w:tr>
+        <w:tc>
+          <w:tcPr>
+            <w:tcW w:w="9016" w:type="dxa"/>
+          </w:tcPr>
+          <w:p>
+            <w:pPr>
+              <w:rPr>
+                <w:b/>
+                <w:bCs/>
+              </w:rPr>
+            </w:pPr>
+            <w:r>
+              <w:rPr>
+                <w:b/>
+                <w:bCs/>
+              </w:rPr>
+              <w:t>Scheduling the work and time:</w:t>
+            </w:r>
+          </w:p>
+          <w:p>
+            <w:pPr>
+              <w:pStyle w:val="ListParagraph"/>
+              <w:numPr>
+                <w:ilvl w:val="1"/>
+                <w:numId w:val="5"/>
+              </w:numPr>
+            </w:pPr>
+            <w:r>
+              <w:t>Creating work breakdown structure</w:t>
+            </w:r>
+          </w:p>
+          <w:p>
+            <w:pPr>
+              <w:pStyle w:val="ListParagraph"/>
+              <w:numPr>
+                <w:ilvl w:val="2"/>
+                <w:numId w:val="5"/>
+              </w:numPr>
+            </w:pPr>
+            <w:r>
+              <w:t xml:space="preserve">know the requirements for the project. </w:t>
+            </w:r>
+          </w:p>
+          <w:p>
+            <w:pPr>
+              <w:pStyle w:val="ListParagraph"/>
+              <w:numPr>
+                <w:ilvl w:val="1"/>
+                <w:numId w:val="5"/>
+              </w:numPr>
+            </w:pPr>
+            <w:r>
+              <w:t>Creating activity definitions and time estimation</w:t>
+            </w:r>
+          </w:p>
+          <w:p>
+            <w:pPr>
+              <w:pStyle w:val="ListParagraph"/>
+              <w:numPr>
+                <w:ilvl w:val="1"/>
+                <w:numId w:val="5"/>
+              </w:numPr>
+            </w:pPr>
+            <w:r>
+              <w:t>Creating Gantt timeline for project completion</w:t>
+            </w:r>
+          </w:p>
+          <w:p>
+            <w:pPr>
+              <w:pStyle w:val="ListParagraph"/>
+              <w:numPr>
+                <w:ilvl w:val="2"/>
+                <w:numId w:val="5"/>
+              </w:numPr>
+            </w:pPr>
+            <w:r>
+              <w:t>Using the excel sheet provided display all activities and time estimations.</w:t>
+            </w:r>
+          </w:p>
+          <w:p>
+            <w:pPr>
+              <w:rPr>
+                <w:b/>
+                <w:bCs/>
+              </w:rPr>
+            </w:pPr>
+          </w:p>
+        </w:tc>
+      </w:tr>
+    </w:tbl>
+    <w:p/>
+    <w:tbl>
+      <w:tblPr>
+        <w:tblStyle w:val="TableGrid"/>
+        <w:tblW w:w="0" w:type="auto"/>
+        <w:tblLook w:val="04A0" w:firstRow="1" w:lastRow="0" w:firstColumn="1" w:lastColumn="0" w:noHBand="0" w:noVBand="1"/>
+      </w:tblPr>
+      <w:tblGrid>
+        <w:gridCol w:w="9016"/>
+      </w:tblGrid>
+      <w:tr>
+        <w:tc>
+          <w:tcPr>
+            <w:tcW w:w="9016" w:type="dxa"/>
+            <w:shd w:val="clear" w:color="auto" w:fill="92D050"/>
+          </w:tcPr>
+          <w:p>
+            <w:pPr>
+              <w:rPr>
+                <w:b/>
+                <w:bCs/>
+              </w:rPr>
+            </w:pPr>
+            <w:r>
+              <w:rPr>
+                <w:b/>
+                <w:bCs/>
+              </w:rPr>
+              <w:t>Level 2: Defining design requirements for the project</w:t>
+            </w:r>
+          </w:p>
+        </w:tc>
+      </w:tr>
+      <w:tr>
+        <w:tc>
+          <w:tcPr>
+            <w:tcW w:w="9016" w:type="dxa"/>
+          </w:tcPr>
+          <w:p>
+            <w:pPr>
+              <w:rPr>
+                <w:b/>
+                <w:bCs/>
+              </w:rPr>
+            </w:pPr>
+            <w:r>
+              <w:rPr>
+                <w:b/>
+                <w:bCs/>
+              </w:rPr>
+              <w:t>Defining graphical UI design requirements</w:t>
+            </w:r>
+            <w:r>
+              <w:rPr>
+                <w:b/>
+                <w:bCs/>
+              </w:rPr>
+              <w:t>:</w:t>
+            </w:r>
+          </w:p>
+          <w:p>
+            <w:pPr>
+              <w:pStyle w:val="ListParagraph"/>
+              <w:numPr>
+                <w:ilvl w:val="1"/>
+                <w:numId w:val="5"/>
+              </w:numPr>
+            </w:pPr>
+            <w:r>
+              <w:t>Create a drop down for time periods.</w:t>
+            </w:r>
+          </w:p>
+          <w:p>
+            <w:pPr>
+              <w:pStyle w:val="ListParagraph"/>
+              <w:numPr>
+                <w:ilvl w:val="2"/>
+                <w:numId w:val="5"/>
+              </w:numPr>
+            </w:pPr>
+            <w:r>
+              <w:t>User must be able to choose a time for the data.</w:t>
+            </w:r>
+          </w:p>
+          <w:p>
+            <w:pPr>
+              <w:pStyle w:val="ListParagraph"/>
+              <w:numPr>
+                <w:ilvl w:val="1"/>
+                <w:numId w:val="5"/>
+              </w:numPr>
+            </w:pPr>
+            <w:r>
+              <w:t xml:space="preserve">Display the numbers of accident. </w:t>
+            </w:r>
+          </w:p>
+          <w:p>
+            <w:pPr>
+              <w:pStyle w:val="ListParagraph"/>
+              <w:numPr>
+                <w:ilvl w:val="2"/>
+                <w:numId w:val="5"/>
+              </w:numPr>
+            </w:pPr>
+            <w:r>
+              <w:t>Create a table to display the accidents for a chosen time.</w:t>
+            </w:r>
+          </w:p>
+          <w:p>
+            <w:pPr>
+              <w:pStyle w:val="ListParagraph"/>
+              <w:numPr>
+                <w:ilvl w:val="1"/>
+                <w:numId w:val="5"/>
+              </w:numPr>
+            </w:pPr>
+            <w:r>
+              <w:t>Display the accidents through keywords.</w:t>
+            </w:r>
+          </w:p>
+          <w:p>
+            <w:pPr>
+              <w:pStyle w:val="ListParagraph"/>
+              <w:numPr>
+                <w:ilvl w:val="2"/>
+                <w:numId w:val="5"/>
+              </w:numPr>
+            </w:pPr>
+            <w:r>
+              <w:t>Create a visualisation (table or graph) which displays the accidents through key words such as (pedestrians, collision).</w:t>
+            </w:r>
+          </w:p>
+          <w:p>
+            <w:pPr>
+              <w:pStyle w:val="ListParagraph"/>
+              <w:numPr>
+                <w:ilvl w:val="1"/>
+                <w:numId w:val="5"/>
+              </w:numPr>
+            </w:pPr>
+            <w:r>
+              <w:t xml:space="preserve">Display a data visualisation of alcohol. </w:t>
+            </w:r>
+          </w:p>
+          <w:p>
+            <w:pPr>
+              <w:pStyle w:val="ListParagraph"/>
+              <w:numPr>
+                <w:ilvl w:val="2"/>
+                <w:numId w:val="5"/>
+              </w:numPr>
+            </w:pPr>
+            <w:r>
+              <w:t>Create a table with a percentage of accident types affected by alcohol.</w:t>
+            </w:r>
+          </w:p>
+          <w:p>
+            <w:pPr>
+              <w:rPr>
+                <w:b/>
+                <w:bCs/>
+              </w:rPr>
+            </w:pPr>
+          </w:p>
+        </w:tc>
+      </w:tr>
+      <w:tr>
+        <w:tc>
+          <w:tcPr>
+            <w:tcW w:w="9016" w:type="dxa"/>
+          </w:tcPr>
+          <w:p>
+            <w:pPr>
+              <w:rPr>
+                <w:b/>
+                <w:bCs/>
+              </w:rPr>
+            </w:pPr>
+            <w:r>
+              <w:rPr>
+                <w:b/>
+                <w:bCs/>
+              </w:rPr>
+              <w:t>Dropdown table requirements:</w:t>
+            </w:r>
+          </w:p>
+          <w:p>
+            <w:pPr>
+              <w:pStyle w:val="ListParagraph"/>
+              <w:numPr>
+                <w:ilvl w:val="1"/>
+                <w:numId w:val="5"/>
+              </w:numPr>
+            </w:pPr>
+            <w:r>
+              <w:t>Create buttons for years.</w:t>
+            </w:r>
+          </w:p>
+          <w:p>
+            <w:pPr>
+              <w:pStyle w:val="ListParagraph"/>
+              <w:numPr>
+                <w:ilvl w:val="2"/>
+                <w:numId w:val="5"/>
+              </w:numPr>
+            </w:pPr>
+            <w:r>
+              <w:t>Create buttons after selected years.</w:t>
+            </w:r>
+          </w:p>
+          <w:p>
+            <w:pPr>
+              <w:pStyle w:val="ListParagraph"/>
+              <w:numPr>
+                <w:ilvl w:val="3"/>
+                <w:numId w:val="5"/>
+              </w:numPr>
+            </w:pPr>
+            <w:r>
+              <w:t>Accidents per speed zone</w:t>
+            </w:r>
+          </w:p>
+          <w:p>
+            <w:pPr>
+              <w:pStyle w:val="ListParagraph"/>
+              <w:numPr>
+                <w:ilvl w:val="3"/>
+                <w:numId w:val="5"/>
+              </w:numPr>
+            </w:pPr>
+            <w:r>
+              <w:t xml:space="preserve">Accidents per hour </w:t>
+            </w:r>
+          </w:p>
+          <w:p>
+            <w:pPr>
+              <w:pStyle w:val="ListParagraph"/>
+              <w:numPr>
+                <w:ilvl w:val="3"/>
+                <w:numId w:val="5"/>
+              </w:numPr>
+            </w:pPr>
+            <w:r>
+              <w:lastRenderedPageBreak/>
+              <w:t>Search by keywords</w:t>
+            </w:r>
+          </w:p>
+          <w:p>
+            <w:pPr>
+              <w:pStyle w:val="ListParagraph"/>
+              <w:numPr>
+                <w:ilvl w:val="3"/>
+                <w:numId w:val="5"/>
+              </w:numPr>
+            </w:pPr>
+            <w:r>
+              <w:t xml:space="preserve">Alcohol impacts </w:t>
+            </w:r>
+          </w:p>
+          <w:p>
+            <w:pPr>
+              <w:rPr>
+                <w:b/>
+                <w:bCs/>
+              </w:rPr>
+            </w:pPr>
+          </w:p>
+        </w:tc>
+      </w:tr>
+      <w:tr>
+        <w:tc>
+          <w:tcPr>
+            <w:tcW w:w="9016" w:type="dxa"/>
+          </w:tcPr>
+          <w:p>
+            <w:pPr>
+              <w:rPr>
+                <w:b/>
+                <w:bCs/>
+              </w:rPr>
+            </w:pPr>
+            <w:r>
+              <w:rPr>
+                <w:b/>
+                <w:bCs/>
+              </w:rPr>
+              <w:lastRenderedPageBreak/>
+              <w:t>Defining software design requirements:</w:t>
+            </w:r>
+          </w:p>
+          <w:p>
+            <w:pPr>
+              <w:pStyle w:val="ListParagraph"/>
+              <w:numPr>
+                <w:ilvl w:val="1"/>
+                <w:numId w:val="5"/>
+              </w:numPr>
+            </w:pPr>
+            <w:r>
+              <w:t>Using python and importing pandas for file readability software:</w:t>
+            </w:r>
+          </w:p>
+          <w:p>
+            <w:pPr>
+              <w:pStyle w:val="ListParagraph"/>
+              <w:numPr>
+                <w:ilvl w:val="2"/>
+                <w:numId w:val="5"/>
+              </w:numPr>
+            </w:pPr>
+            <w:r>
+              <w:t>must be able to read a .csv file.</w:t>
+            </w:r>
+          </w:p>
+          <w:p>
+            <w:pPr>
+              <w:pStyle w:val="ListParagraph"/>
+              <w:numPr>
+                <w:ilvl w:val="2"/>
+                <w:numId w:val="5"/>
+              </w:numPr>
+            </w:pPr>
+            <w:r>
+              <w:t xml:space="preserve">must be able to accept user input. </w:t>
+            </w:r>
+          </w:p>
+          <w:p>
+            <w:pPr>
+              <w:pStyle w:val="ListParagraph"/>
+              <w:numPr>
+                <w:ilvl w:val="2"/>
+                <w:numId w:val="5"/>
+              </w:numPr>
+            </w:pPr>
+            <w:r>
+              <w:t>Sort by user input year function.</w:t>
+            </w:r>
+          </w:p>
+          <w:p>
+            <w:pPr>
+              <w:pStyle w:val="ListParagraph"/>
+              <w:numPr>
+                <w:ilvl w:val="2"/>
+                <w:numId w:val="5"/>
+              </w:numPr>
+            </w:pPr>
+            <w:r>
+              <w:t xml:space="preserve">Allow user input for accident </w:t>
+            </w:r>
+            <w:proofErr w:type="gramStart"/>
+            <w:r>
+              <w:t>type</w:t>
+            </w:r>
+            <w:proofErr w:type="gramEnd"/>
+            <w:r>
+              <w:t xml:space="preserve"> </w:t>
+            </w:r>
+          </w:p>
+          <w:p>
+            <w:pPr>
+              <w:pStyle w:val="ListParagraph"/>
+              <w:numPr>
+                <w:ilvl w:val="2"/>
+                <w:numId w:val="5"/>
+              </w:numPr>
+            </w:pPr>
+            <w:r>
+              <w:t xml:space="preserve">must display relevant information for user selected times. </w:t>
+            </w:r>
+          </w:p>
+          <w:p>
+            <w:pPr>
+              <w:pStyle w:val="ListParagraph"/>
+              <w:numPr>
+                <w:ilvl w:val="1"/>
+                <w:numId w:val="5"/>
+              </w:numPr>
+            </w:pPr>
+            <w:r>
+              <w:t xml:space="preserve">Using </w:t>
+            </w:r>
+            <w:proofErr w:type="spellStart"/>
+            <w:r>
+              <w:t>wxformbuilder</w:t>
+            </w:r>
+            <w:proofErr w:type="spellEnd"/>
+            <w:r>
+              <w:t xml:space="preserve"> the software UI:</w:t>
+            </w:r>
+          </w:p>
+          <w:p>
+            <w:pPr>
+              <w:pStyle w:val="ListParagraph"/>
+              <w:numPr>
+                <w:ilvl w:val="2"/>
+                <w:numId w:val="5"/>
+              </w:numPr>
+            </w:pPr>
+            <w:r>
+              <w:t>Must display all relevant buttons.</w:t>
+            </w:r>
+          </w:p>
+          <w:p>
+            <w:pPr>
+              <w:pStyle w:val="ListParagraph"/>
+              <w:numPr>
+                <w:ilvl w:val="2"/>
+                <w:numId w:val="5"/>
+              </w:numPr>
+            </w:pPr>
+            <w:r>
+              <w:t>Display relevant search types.</w:t>
+            </w:r>
+          </w:p>
+          <w:p>
+            <w:pPr>
+              <w:pStyle w:val="ListParagraph"/>
+              <w:numPr>
+                <w:ilvl w:val="2"/>
+                <w:numId w:val="5"/>
+              </w:numPr>
+            </w:pPr>
+            <w:r>
+              <w:t>Display relevant graphs for user selected options such as alcohol or accident types.</w:t>
+            </w:r>
+          </w:p>
+          <w:p>
+            <w:pPr>
+              <w:pStyle w:val="ListParagraph"/>
+              <w:numPr>
+                <w:ilvl w:val="2"/>
+                <w:numId w:val="5"/>
+              </w:numPr>
+            </w:pPr>
+            <w:r>
+              <w:t>Display/create a table for relevant data.</w:t>
+            </w:r>
+          </w:p>
+          <w:p>
+            <w:pPr>
+              <w:rPr>
+                <w:b/>
+                <w:bCs/>
+              </w:rPr>
+            </w:pPr>
+          </w:p>
+        </w:tc>
+      </w:tr>
+    </w:tbl>
+    <w:p/>
+    <w:tbl>
+      <w:tblPr>
+        <w:tblStyle w:val="TableGrid"/>
+        <w:tblW w:w="0" w:type="auto"/>
+        <w:tblLook w:val="04A0" w:firstRow="1" w:lastRow="0" w:firstColumn="1" w:lastColumn="0" w:noHBand="0" w:noVBand="1"/>
+      </w:tblPr>
+      <w:tblGrid>
+        <w:gridCol w:w="9016"/>
+      </w:tblGrid>
+      <w:tr>
+        <w:tc>
+          <w:tcPr>
+            <w:tcW w:w="9016" w:type="dxa"/>
+            <w:shd w:val="clear" w:color="auto" w:fill="92D050"/>
+          </w:tcPr>
+          <w:p>
+            <w:pPr>
+              <w:rPr>
+                <w:b/>
+                <w:bCs/>
+              </w:rPr>
+            </w:pPr>
+            <w:r>
+              <w:rPr>
+                <w:b/>
+                <w:bCs/>
+              </w:rPr>
+              <w:t>Level 3: Code creation and GUI creation</w:t>
+            </w:r>
+          </w:p>
+        </w:tc>
+      </w:tr>
+      <w:tr>
+        <w:tc>
+          <w:tcPr>
+            <w:tcW w:w="9016" w:type="dxa"/>
+          </w:tcPr>
+          <w:p>
+            <w:pPr>
+              <w:rPr>
+                <w:b/>
+                <w:bCs/>
+              </w:rPr>
+            </w:pPr>
+            <w:r>
+              <w:rPr>
+                <w:b/>
+                <w:bCs/>
+              </w:rPr>
+              <w:t>Creating the Code</w:t>
+            </w:r>
+            <w:r>
+              <w:rPr>
+                <w:b/>
+                <w:bCs/>
+              </w:rPr>
+              <w:t>:</w:t>
+            </w:r>
+          </w:p>
+          <w:p>
+            <w:pPr>
+              <w:pStyle w:val="ListParagraph"/>
+              <w:numPr>
+                <w:ilvl w:val="1"/>
+                <w:numId w:val="5"/>
+              </w:numPr>
+            </w:pPr>
+            <w:r>
+              <w:t>Create .</w:t>
+            </w:r>
+            <w:proofErr w:type="spellStart"/>
+            <w:r>
+              <w:t>py</w:t>
+            </w:r>
+            <w:proofErr w:type="spellEnd"/>
+            <w:r>
+              <w:t xml:space="preserve"> file for data reading in python program (</w:t>
+            </w:r>
+            <w:proofErr w:type="spellStart"/>
+            <w:r>
+              <w:t>pyCharm</w:t>
+            </w:r>
+            <w:proofErr w:type="spellEnd"/>
+            <w:r>
+              <w:t>).</w:t>
+            </w:r>
+          </w:p>
+          <w:p>
+            <w:pPr>
+              <w:pStyle w:val="ListParagraph"/>
+              <w:numPr>
+                <w:ilvl w:val="2"/>
+                <w:numId w:val="5"/>
+              </w:numPr>
+            </w:pPr>
+            <w:r>
+              <w:t xml:space="preserve">Import pandas and import </w:t>
+            </w:r>
+            <w:proofErr w:type="spellStart"/>
+            <w:proofErr w:type="gramStart"/>
+            <w:r>
+              <w:t>wxformbuilder</w:t>
+            </w:r>
+            <w:proofErr w:type="spellEnd"/>
+            <w:proofErr w:type="gramEnd"/>
+          </w:p>
+          <w:p>
+            <w:pPr>
+              <w:pStyle w:val="ListParagraph"/>
+              <w:numPr>
+                <w:ilvl w:val="2"/>
+                <w:numId w:val="5"/>
+              </w:numPr>
+            </w:pPr>
+            <w:r>
+              <w:t>User input</w:t>
+            </w:r>
+          </w:p>
+          <w:p>
+            <w:pPr>
+              <w:pStyle w:val="ListParagraph"/>
+              <w:numPr>
+                <w:ilvl w:val="2"/>
+                <w:numId w:val="5"/>
+              </w:numPr>
+            </w:pPr>
+            <w:r>
+              <w:t>Sort by user input year function.</w:t>
+            </w:r>
+          </w:p>
+          <w:p>
+            <w:pPr>
+              <w:pStyle w:val="ListParagraph"/>
+              <w:numPr>
+                <w:ilvl w:val="2"/>
+                <w:numId w:val="5"/>
+              </w:numPr>
+            </w:pPr>
+            <w:r>
+              <w:t>Allow user input and function to display accident type.</w:t>
+            </w:r>
+          </w:p>
+          <w:p>
+            <w:pPr>
+              <w:pStyle w:val="ListParagraph"/>
+              <w:numPr>
+                <w:ilvl w:val="2"/>
+                <w:numId w:val="5"/>
+              </w:numPr>
+            </w:pPr>
+            <w:r>
+              <w:t xml:space="preserve">Create required software requirements. Form the </w:t>
+            </w:r>
+            <w:proofErr w:type="spellStart"/>
+            <w:r>
+              <w:t>desgin</w:t>
+            </w:r>
+            <w:proofErr w:type="spellEnd"/>
+            <w:r>
+              <w:t xml:space="preserve"> </w:t>
+            </w:r>
+            <w:proofErr w:type="gramStart"/>
+            <w:r>
+              <w:t>requirements</w:t>
+            </w:r>
+            <w:proofErr w:type="gramEnd"/>
+          </w:p>
+          <w:p>
+            <w:pPr>
+              <w:pStyle w:val="ListParagraph"/>
+              <w:numPr>
+                <w:ilvl w:val="1"/>
+                <w:numId w:val="5"/>
+              </w:numPr>
+            </w:pPr>
+            <w:r>
+              <w:t xml:space="preserve">Using </w:t>
+            </w:r>
+            <w:proofErr w:type="spellStart"/>
+            <w:r>
+              <w:t>wxformBuilder</w:t>
+            </w:r>
+            <w:proofErr w:type="spellEnd"/>
+            <w:r>
+              <w:t>:</w:t>
+            </w:r>
+          </w:p>
+          <w:p>
+            <w:pPr>
+              <w:pStyle w:val="ListParagraph"/>
+              <w:numPr>
+                <w:ilvl w:val="2"/>
+                <w:numId w:val="5"/>
+              </w:numPr>
+            </w:pPr>
+            <w:r>
+              <w:t>Create UI pages for each menu.</w:t>
+            </w:r>
+          </w:p>
+          <w:p>
+            <w:pPr>
+              <w:pStyle w:val="ListParagraph"/>
+              <w:numPr>
+                <w:ilvl w:val="2"/>
+                <w:numId w:val="5"/>
+              </w:numPr>
+            </w:pPr>
+            <w:r>
+              <w:t xml:space="preserve">Create buttons form the UI requirements. </w:t>
+            </w:r>
+          </w:p>
+          <w:p>
+            <w:pPr>
+              <w:pStyle w:val="ListParagraph"/>
+              <w:numPr>
+                <w:ilvl w:val="2"/>
+                <w:numId w:val="5"/>
+              </w:numPr>
+            </w:pPr>
+            <w:r>
+              <w:t>Display charts from the UI requirements</w:t>
+            </w:r>
+          </w:p>
+          <w:p>
+            <w:pPr>
+              <w:rPr>
+                <w:b/>
+                <w:bCs/>
+              </w:rPr>
+            </w:pPr>
+          </w:p>
+        </w:tc>
+      </w:tr>
+      <w:tr>
+        <w:tc>
+          <w:tcPr>
+            <w:tcW w:w="9016" w:type="dxa"/>
+          </w:tcPr>
+          <w:p>
+            <w:pPr>
+              <w:rPr>
+                <w:b/>
+                <w:bCs/>
+              </w:rPr>
+            </w:pPr>
+            <w:r>
+              <w:rPr>
+                <w:b/>
+                <w:bCs/>
+              </w:rPr>
+              <w:t>Program Support:</w:t>
+            </w:r>
+          </w:p>
+          <w:p>
+            <w:pPr>
+              <w:pStyle w:val="ListParagraph"/>
+              <w:numPr>
+                <w:ilvl w:val="1"/>
+                <w:numId w:val="5"/>
+              </w:numPr>
+            </w:pPr>
+            <w:r>
+              <w:t>Provide an instruction guide (.doc) file for the user detailing all functionality and usability.</w:t>
+            </w:r>
+          </w:p>
+          <w:p>
+            <w:pPr>
+              <w:pStyle w:val="ListParagraph"/>
+              <w:numPr>
+                <w:ilvl w:val="2"/>
+                <w:numId w:val="5"/>
+              </w:numPr>
+            </w:pPr>
+            <w:r>
+              <w:t>What all the buttons do in the UI</w:t>
+            </w:r>
+          </w:p>
+          <w:p>
+            <w:pPr>
+              <w:pStyle w:val="ListParagraph"/>
+              <w:numPr>
+                <w:ilvl w:val="2"/>
+                <w:numId w:val="5"/>
+              </w:numPr>
+            </w:pPr>
+            <w:r>
+              <w:t>How to navigate through the UI</w:t>
+            </w:r>
+          </w:p>
+          <w:p>
+            <w:pPr>
+              <w:rPr>
+                <w:b/>
+                <w:bCs/>
+              </w:rPr>
+            </w:pPr>
+          </w:p>
+        </w:tc>
+      </w:tr>
+    </w:tbl>
     <w:p>
       <w:r>
-        <w:t>Level 0:</w:t>
+        <w:br w:type="page"/>
       </w:r>
     </w:p>
     <w:p>
       <w:pPr>
-        <w:pStyle w:val="ListParagraph"/>
+        <w:pStyle w:val="Heading1"/>
         <w:numPr>
           <w:ilvl w:val="0"/>
-          <w:numId w:val="6"/>
+          <w:numId w:val="2"/>
         </w:numPr>
       </w:pPr>
-      <w:r>
-        <w:t>GUI/UI implantation</w:t>
-      </w:r>
-      <w:r>
-        <w:t xml:space="preserve"> project for Victoria state accidents</w:t>
-      </w:r>
+      <w:bookmarkStart w:id="8" w:name="_Toc143520980"/>
+      <w:r>
+        <w:lastRenderedPageBreak/>
+        <w:t>Activity Definition</w:t>
+      </w:r>
+      <w:r>
+        <w:t xml:space="preserve"> &amp; Estimation</w:t>
+      </w:r>
+      <w:bookmarkEnd w:id="8"/>
     </w:p>
     <w:p>
-      <w:r>
-        <w:t>Level 1:</w:t>
-      </w:r>
-    </w:p>
-    <w:p>
       <w:pPr>
         <w:pStyle w:val="ListParagraph"/>
-        <w:numPr>
-          <w:ilvl w:val="0"/>
-          <w:numId w:val="5"/>
-        </w:numPr>
-      </w:pPr>
-      <w:r>
-        <w:t>Meeting clients</w:t>
-      </w:r>
-    </w:p>
-    <w:p>
-      <w:pPr>
-        <w:pStyle w:val="ListParagraph"/>
-        <w:numPr>
-          <w:ilvl w:val="1"/>
-          <w:numId w:val="5"/>
-        </w:numPr>
-      </w:pPr>
-      <w:r>
-        <w:t>Defining client time requirements</w:t>
-      </w:r>
-    </w:p>
-    <w:p>
-      <w:pPr>
-        <w:pStyle w:val="ListParagraph"/>
-        <w:numPr>
-          <w:ilvl w:val="1"/>
-          <w:numId w:val="5"/>
-        </w:numPr>
-      </w:pPr>
-      <w:r>
-        <w:t xml:space="preserve">Defining clients UI requirements </w:t>
-      </w:r>
-    </w:p>
-    <w:p>
-      <w:pPr>
-        <w:pStyle w:val="ListParagraph"/>
-        <w:numPr>
-          <w:ilvl w:val="2"/>
-          <w:numId w:val="5"/>
-        </w:numPr>
-      </w:pPr>
-      <w:r>
-        <w:t>User must be able to choose a time for the data.</w:t>
-      </w:r>
-    </w:p>
-    <w:p>
-      <w:pPr>
-        <w:pStyle w:val="ListParagraph"/>
-        <w:numPr>
-          <w:ilvl w:val="2"/>
-          <w:numId w:val="5"/>
-        </w:numPr>
-      </w:pPr>
-      <w:r>
-        <w:t xml:space="preserve">Display the numbers of accident. </w:t>
-      </w:r>
-    </w:p>
-    <w:p>
-      <w:pPr>
-        <w:pStyle w:val="ListParagraph"/>
-        <w:numPr>
-          <w:ilvl w:val="2"/>
-          <w:numId w:val="5"/>
-        </w:numPr>
-      </w:pPr>
-      <w:r>
-        <w:t>Display the accidents through keywords.</w:t>
-      </w:r>
-    </w:p>
-    <w:p>
-      <w:pPr>
-        <w:pStyle w:val="ListParagraph"/>
-        <w:numPr>
-          <w:ilvl w:val="2"/>
-          <w:numId w:val="5"/>
-        </w:numPr>
-      </w:pPr>
-      <w:r>
-        <w:t xml:space="preserve">Display a data visualisation </w:t>
-      </w:r>
-      <w:r>
-        <w:t xml:space="preserve">of alcohol. </w:t>
-      </w:r>
-    </w:p>
-    <w:p>
-      <w:pPr>
-        <w:pStyle w:val="ListParagraph"/>
-        <w:numPr>
-          <w:ilvl w:val="0"/>
-          <w:numId w:val="5"/>
-        </w:numPr>
-      </w:pPr>
-      <w:r>
-        <w:t>Defining team roles</w:t>
-      </w:r>
-    </w:p>
-    <w:p>
-      <w:pPr>
-        <w:pStyle w:val="ListParagraph"/>
-        <w:numPr>
-          <w:ilvl w:val="1"/>
-          <w:numId w:val="5"/>
-        </w:numPr>
-      </w:pPr>
-      <w:r>
-        <w:t>Providing team members with roles</w:t>
-      </w:r>
-      <w:r>
-        <w:t xml:space="preserve"> </w:t>
-      </w:r>
-    </w:p>
-    <w:p>
-      <w:pPr>
-        <w:pStyle w:val="ListParagraph"/>
-        <w:numPr>
-          <w:ilvl w:val="0"/>
-          <w:numId w:val="5"/>
-        </w:numPr>
-      </w:pPr>
-      <w:r>
-        <w:t>Defining the project</w:t>
-      </w:r>
-    </w:p>
-    <w:p>
-      <w:pPr>
-        <w:pStyle w:val="ListParagraph"/>
-        <w:numPr>
-          <w:ilvl w:val="1"/>
-          <w:numId w:val="5"/>
-        </w:numPr>
-      </w:pPr>
-      <w:r>
-        <w:t>Provide a project background. Developing a data visualisation tool</w:t>
-      </w:r>
-    </w:p>
-    <w:p>
-      <w:pPr>
-        <w:pStyle w:val="ListParagraph"/>
-        <w:numPr>
-          <w:ilvl w:val="1"/>
-          <w:numId w:val="5"/>
-        </w:numPr>
-      </w:pPr>
-      <w:r>
-        <w:t>Provide a Scope for the project.  Requirements for the project and time estimates</w:t>
-      </w:r>
-    </w:p>
-    <w:p>
-      <w:pPr>
-        <w:pStyle w:val="ListParagraph"/>
-        <w:numPr>
-          <w:ilvl w:val="0"/>
-          <w:numId w:val="5"/>
-        </w:numPr>
-      </w:pPr>
-      <w:r>
-        <w:t xml:space="preserve">Scheduling work and time </w:t>
-      </w:r>
-    </w:p>
-    <w:p>
-      <w:pPr>
-        <w:pStyle w:val="ListParagraph"/>
-        <w:numPr>
-          <w:ilvl w:val="1"/>
-          <w:numId w:val="5"/>
-        </w:numPr>
-      </w:pPr>
-      <w:r>
-        <w:t>Creating work breakdown structure</w:t>
-      </w:r>
-    </w:p>
-    <w:p>
-      <w:pPr>
-        <w:pStyle w:val="ListParagraph"/>
-        <w:numPr>
-          <w:ilvl w:val="1"/>
-          <w:numId w:val="5"/>
-        </w:numPr>
-      </w:pPr>
-      <w:r>
-        <w:t>Creating activity definitions and time estimation</w:t>
-      </w:r>
-    </w:p>
-    <w:p>
-      <w:pPr>
-        <w:pStyle w:val="ListParagraph"/>
-        <w:numPr>
-          <w:ilvl w:val="1"/>
-          <w:numId w:val="5"/>
-        </w:numPr>
-      </w:pPr>
-      <w:r>
-        <w:t>Creating Gantt timeline for project completion</w:t>
-      </w:r>
-    </w:p>
-    <w:p/>
-    <w:p>
-      <w:r>
-        <w:t>Level 2:</w:t>
-      </w:r>
-    </w:p>
-    <w:p>
-      <w:pPr>
-        <w:pStyle w:val="ListParagraph"/>
-        <w:numPr>
-          <w:ilvl w:val="0"/>
-          <w:numId w:val="5"/>
-        </w:numPr>
-      </w:pPr>
-      <w:r>
-        <w:t>Designing UI</w:t>
-      </w:r>
-    </w:p>
-    <w:p>
-      <w:pPr>
-        <w:pStyle w:val="ListParagraph"/>
-        <w:numPr>
-          <w:ilvl w:val="1"/>
-          <w:numId w:val="5"/>
-        </w:numPr>
-      </w:pPr>
-      <w:r>
-        <w:t>Defining UI requirements</w:t>
-      </w:r>
-    </w:p>
-    <w:p>
-      <w:pPr>
-        <w:pStyle w:val="ListParagraph"/>
-        <w:numPr>
-          <w:ilvl w:val="0"/>
-          <w:numId w:val="5"/>
-        </w:numPr>
-      </w:pPr>
-      <w:r>
-        <w:t>Defining user requirements</w:t>
-      </w:r>
-    </w:p>
-    <w:p>
-      <w:pPr>
-        <w:pStyle w:val="ListParagraph"/>
-        <w:numPr>
-          <w:ilvl w:val="0"/>
-          <w:numId w:val="5"/>
-        </w:numPr>
-      </w:pPr>
-      <w:r>
-        <w:t xml:space="preserve">Defining system requirements </w:t>
-      </w:r>
-    </w:p>
-    <w:p/>
-    <w:p>
-      <w:r>
-        <w:t>Level 3:</w:t>
-      </w:r>
-    </w:p>
-    <w:p>
-      <w:pPr>
-        <w:pStyle w:val="ListParagraph"/>
-        <w:numPr>
-          <w:ilvl w:val="0"/>
-          <w:numId w:val="5"/>
-        </w:numPr>
-      </w:pPr>
-      <w:r>
-        <w:t>Creating code</w:t>
-      </w:r>
-    </w:p>
-    <w:p>
-      <w:pPr>
-        <w:pStyle w:val="ListParagraph"/>
-        <w:numPr>
-          <w:ilvl w:val="0"/>
-          <w:numId w:val="5"/>
-        </w:numPr>
-      </w:pPr>
-      <w:r>
-        <w:t xml:space="preserve">Program support </w:t>
-      </w:r>
+      </w:pPr>
     </w:p>
     <w:p>
       <w:pPr>
@@ -1448,119 +2214,14 @@
           <w:i/>
           <w:color w:val="FF0000"/>
         </w:rPr>
-        <w:t xml:space="preserve">This section should include the work breakdown structure for the whole project. The elements from the WBS should </w:t>
+        <w:t>From your WBS, define the activities required for your project. You will revise this document and add more detail for part</w:t>
       </w:r>
       <w:r>
         <w:rPr>
           <w:i/>
           <w:color w:val="FF0000"/>
         </w:rPr>
-        <w:t>be used to generate</w:t>
-      </w:r>
-      <w:r>
-        <w:rPr>
-          <w:i/>
-          <w:color w:val="FF0000"/>
-        </w:rPr>
-        <w:t xml:space="preserve"> your activity definition and those activities should then be scheduled in the Gantt Chart</w:t>
-      </w:r>
-      <w:r>
-        <w:rPr>
-          <w:i/>
-          <w:color w:val="FF0000"/>
-        </w:rPr>
-        <w:t xml:space="preserve">. Remember to consider ALL project activities – anything you do or will need to do should be included in the </w:t>
-      </w:r>
-      <w:proofErr w:type="gramStart"/>
-      <w:r>
-        <w:rPr>
-          <w:i/>
-          <w:color w:val="FF0000"/>
-        </w:rPr>
-        <w:t>WBS</w:t>
-      </w:r>
-      <w:proofErr w:type="gramEnd"/>
-    </w:p>
-    <w:p>
-      <w:pPr>
-        <w:jc w:val="both"/>
-        <w:rPr>
-          <w:b/>
-          <w:i/>
-          <w:color w:val="FF0000"/>
-        </w:rPr>
-      </w:pPr>
-      <w:r>
-        <w:rPr>
-          <w:i/>
-          <w:color w:val="FF0000"/>
-        </w:rPr>
-        <w:lastRenderedPageBreak/>
-        <w:t>WBS’s are usually presented as some kind of hierarchical diagram</w:t>
-      </w:r>
-      <w:r>
-        <w:rPr>
-          <w:i/>
-          <w:color w:val="FF0000"/>
-        </w:rPr>
-        <w:t>/chart etc</w:t>
-      </w:r>
-      <w:r>
-        <w:rPr>
-          <w:i/>
-          <w:color w:val="FF0000"/>
-        </w:rPr>
-        <w:t>.</w:t>
-      </w:r>
-      <w:r>
-        <w:rPr>
-          <w:i/>
-          <w:color w:val="FF0000"/>
-        </w:rPr>
-        <w:t xml:space="preserve"> The </w:t>
-      </w:r>
-      <w:r>
-        <w:rPr>
-          <w:i/>
-          <w:color w:val="FF0000"/>
-        </w:rPr>
-        <w:t>details</w:t>
-      </w:r>
-      <w:r>
-        <w:rPr>
-          <w:i/>
-          <w:color w:val="FF0000"/>
-        </w:rPr>
-        <w:t xml:space="preserve"> </w:t>
-      </w:r>
-      <w:r>
-        <w:rPr>
-          <w:i/>
-          <w:color w:val="FF0000"/>
-        </w:rPr>
-        <w:t>what is involved each work unit should be</w:t>
-      </w:r>
-      <w:r>
-        <w:rPr>
-          <w:i/>
-          <w:color w:val="FF0000"/>
-        </w:rPr>
-        <w:t xml:space="preserve"> provided in section 3:</w:t>
-      </w:r>
-      <w:r>
-        <w:rPr>
-          <w:i/>
-          <w:color w:val="FF0000"/>
-        </w:rPr>
-        <w:t xml:space="preserve"> </w:t>
-      </w:r>
-      <w:r>
-        <w:rPr>
-          <w:b/>
-          <w:i/>
-          <w:color w:val="FF0000"/>
-        </w:rPr>
-        <w:t>Activity Definition</w:t>
+        <w:t xml:space="preserve"> B as you discover more about the project.</w:t>
       </w:r>
     </w:p>
     <w:p>
@@ -1576,17 +2237,8 @@
           <w:i/>
           <w:color w:val="FF0000"/>
         </w:rPr>
-        <w:t>You do NOT need to do a WBS Dictionary for this project – the activity definition (whilst slightly different) will suffice.</w:t>
-      </w:r>
-      <w:r>
-        <w:rPr>
-          <w:i/>
-          <w:color w:val="FF0000"/>
-        </w:rPr>
-        <w:t xml:space="preserve"> The WBS is focussed on SCOPE. The Activity definition is focussed on TIME.</w:t>
-      </w:r>
-    </w:p>
-    <w:p>
+        <w:t>Each activity should be clearly identified by a number and should match up to your Gantt chart. You should provide some estimations for the time you think each activity will take. This should make it easy to prepare your Gantt chart.</w:t>
+      </w:r>
       <w:r>
         <w:br w:type="page"/>
       </w:r>
@@ -1599,82 +2251,12 @@
           <w:numId w:val="2"/>
         </w:numPr>
       </w:pPr>
-      <w:bookmarkStart w:id="5" w:name="_Toc143520980"/>
-      <w:r>
-        <w:lastRenderedPageBreak/>
-        <w:t>Activity Definition</w:t>
-      </w:r>
-      <w:r>
-        <w:t xml:space="preserve"> &amp; Estimation</w:t>
-      </w:r>
-      <w:bookmarkEnd w:id="5"/>
-    </w:p>
-    <w:p>
-      <w:pPr>
-        <w:pStyle w:val="ListParagraph"/>
-      </w:pPr>
-    </w:p>
-    <w:p>
-      <w:pPr>
-        <w:pStyle w:val="ListParagraph"/>
-      </w:pPr>
-    </w:p>
-    <w:p>
-      <w:pPr>
-        <w:jc w:val="both"/>
-        <w:rPr>
-          <w:i/>
-          <w:color w:val="FF0000"/>
-        </w:rPr>
-      </w:pPr>
-      <w:r>
-        <w:rPr>
-          <w:i/>
-          <w:color w:val="FF0000"/>
-        </w:rPr>
-        <w:t>From your WBS, define the activities required for your project. You will revise this document and add more detail for part</w:t>
-      </w:r>
-      <w:r>
-        <w:rPr>
-          <w:i/>
-          <w:color w:val="FF0000"/>
-        </w:rPr>
-        <w:t xml:space="preserve"> B as you discover more about the project.</w:t>
-      </w:r>
-    </w:p>
-    <w:p>
-      <w:pPr>
-        <w:jc w:val="both"/>
-        <w:rPr>
-          <w:i/>
-          <w:color w:val="FF0000"/>
-        </w:rPr>
-      </w:pPr>
-      <w:r>
-        <w:rPr>
-          <w:i/>
-          <w:color w:val="FF0000"/>
-        </w:rPr>
-        <w:t>Each activity should be clearly identified by a number and should match up to your Gantt chart. You should provide some estimations for the time you think each activity will take. This should make it easy to prepare your Gantt chart.</w:t>
-      </w:r>
-      <w:r>
-        <w:br w:type="page"/>
-      </w:r>
-    </w:p>
-    <w:p>
-      <w:pPr>
-        <w:pStyle w:val="Heading1"/>
-        <w:numPr>
-          <w:ilvl w:val="0"/>
-          <w:numId w:val="2"/>
-        </w:numPr>
-      </w:pPr>
-      <w:bookmarkStart w:id="6" w:name="_Toc143520981"/>
+      <w:bookmarkStart w:id="9" w:name="_Toc143520981"/>
       <w:r>
         <w:lastRenderedPageBreak/>
         <w:t>Gantt Chart</w:t>
       </w:r>
-      <w:bookmarkEnd w:id="6"/>
+      <w:bookmarkEnd w:id="9"/>
     </w:p>
     <w:p>
       <w:pPr>
@@ -1718,6 +2300,118 @@
 <file path=word/numbering.xml><?xml version="1.0" encoding="utf-8"?>
 <w:numbering xmlns:wpc="http://schemas.microsoft.com/office/word/2010/wordprocessingCanvas" xmlns:cx="http://schemas.microsoft.com/office/drawing/2014/chartex" xmlns:cx1="http://schemas.microsoft.com/office/drawing/2015/9/8/chartex" xmlns:cx2="http://schemas.microsoft.com/office/drawing/2015/10/21/chartex" xmlns:cx3="http://schemas.microsoft.com/office/drawing/2016/5/9/chartex" xmlns:cx4="http://schemas.microsoft.com/office/drawing/2016/5/10/chartex" xmlns:cx5="http://schemas.microsoft.com/office/drawing/2016/5/11/chartex" xmlns:cx6="http://schemas.microsoft.com/office/drawing/2016/5/12/chartex" xmlns:cx7="http://schemas.microsoft.com/office/drawing/2016/5/13/chartex" xmlns:cx8="http://schemas.microsoft.com/office/drawing/2016/5/14/chartex" xmlns:mc="http://schemas.openxmlformats.org/markup-compatibility/2006" xmlns:aink="http://schemas.microsoft.com/office/drawing/2016/ink" xmlns:am3d="http://schemas.microsoft.com/office/drawing/2017/model3d" xmlns:o="urn:schemas-microsoft-com:office:office" xmlns:oel="http://schemas.microsoft.com/office/2019/extlst" xmlns:r="http://schemas.openxmlformats.org/officeDocument/2006/relationships" xmlns:m="http://schemas.openxmlformats.org/officeDocument/2006/math" xmlns:v="urn:schemas-microsoft-com:vml" xmlns:wp14="http://schemas.microsoft.com/office/word/2010/wordprocessingDrawing" xmlns:wp="http://schemas.openxmlformats.org/drawingml/2006/wordprocessingDrawing" xmlns:w10="urn:schemas-microsoft-com:office:word" xmlns:w="http://schemas.openxmlformats.org/wordprocessingml/2006/main" xmlns:w14="http://schemas.microsoft.com/office/word/2010/wordml" xmlns:w15="http://schemas.microsoft.com/office/word/2012/wordml" xmlns:w16cex="http://schemas.microsoft.com/office/word/2018/wordml/cex" xmlns:w16cid="http://schemas.microsoft.com/office/word/2016/wordml/cid" xmlns:w16="http://schemas.microsoft.com/office/word/2018/wordml" xmlns:w16sdtdh="http://schemas.microsoft.com/office/word/2020/wordml/sdtdatahash" xmlns:w16se="http://schemas.microsoft.com/office/word/2015/wordml/symex" xmlns:wpg="http://schemas.microsoft.com/office/word/2010/wordprocessingGroup" xmlns:wpi="http://schemas.microsoft.com/office/word/2010/wordprocessingInk" xmlns:wne="http://schemas.microsoft.com/office/word/2006/wordml" xmlns:wps="http://schemas.microsoft.com/office/word/2010/wordprocessingShape" mc:Ignorable="w14 w15 w16se w16cid w16 w16cex w16sdtdh wp14">
   <w:abstractNum w:abstractNumId="0" w15:restartNumberingAfterBreak="0">
+    <w:nsid w:val="09F82C0A"/>
+    <w:multiLevelType w:val="hybridMultilevel"/>
+    <w:tmpl w:val="1ACA2F3E"/>
+    <w:lvl w:ilvl="0" w:tplc="052A71E6">
+      <w:numFmt w:val="bullet"/>
+      <w:lvlText w:val="-"/>
+      <w:lvlJc w:val="left"/>
+      <w:pPr>
+        <w:ind w:left="720" w:hanging="360"/>
+      </w:pPr>
+      <w:rPr>
+        <w:rFonts w:ascii="Calibri" w:eastAsiaTheme="minorEastAsia" w:hAnsi="Calibri" w:cs="Calibri" w:hint="default"/>
+      </w:rPr>
+    </w:lvl>
+    <w:lvl w:ilvl="1" w:tplc="08090003">
+      <w:start w:val="1"/>
+      <w:numFmt w:val="bullet"/>
+      <w:lvlText w:val="o"/>
+      <w:lvlJc w:val="left"/>
+      <w:pPr>
+        <w:ind w:left="1440" w:hanging="360"/>
+      </w:pPr>
+      <w:rPr>
+        <w:rFonts w:ascii="Courier New" w:hAnsi="Courier New" w:cs="Courier New" w:hint="default"/>
+      </w:rPr>
+    </w:lvl>
+    <w:lvl w:ilvl="2" w:tplc="08090005" w:tentative="1">
+      <w:start w:val="1"/>
+      <w:numFmt w:val="bullet"/>
+      <w:lvlText w:val=""/>
+      <w:lvlJc w:val="left"/>
+      <w:pPr>
+        <w:ind w:left="2160" w:hanging="360"/>
+      </w:pPr>
+      <w:rPr>
+        <w:rFonts w:ascii="Wingdings" w:hAnsi="Wingdings" w:hint="default"/>
+      </w:rPr>
+    </w:lvl>
+    <w:lvl w:ilvl="3" w:tplc="08090001" w:tentative="1">
+      <w:start w:val="1"/>
+      <w:numFmt w:val="bullet"/>
+      <w:lvlText w:val=""/>
+      <w:lvlJc w:val="left"/>
+      <w:pPr>
+        <w:ind w:left="2880" w:hanging="360"/>
+      </w:pPr>
+      <w:rPr>
+        <w:rFonts w:ascii="Symbol" w:hAnsi="Symbol" w:hint="default"/>
+      </w:rPr>
+    </w:lvl>
+    <w:lvl w:ilvl="4" w:tplc="08090003" w:tentative="1">
+      <w:start w:val="1"/>
+      <w:numFmt w:val="bullet"/>
+      <w:lvlText w:val="o"/>
+      <w:lvlJc w:val="left"/>
+      <w:pPr>
+        <w:ind w:left="3600" w:hanging="360"/>
+      </w:pPr>
+      <w:rPr>
+        <w:rFonts w:ascii="Courier New" w:hAnsi="Courier New" w:cs="Courier New" w:hint="default"/>
+      </w:rPr>
+    </w:lvl>
+    <w:lvl w:ilvl="5" w:tplc="08090005" w:tentative="1">
+      <w:start w:val="1"/>
+      <w:numFmt w:val="bullet"/>
+      <w:lvlText w:val=""/>
+      <w:lvlJc w:val="left"/>
+      <w:pPr>
+        <w:ind w:left="4320" w:hanging="360"/>
+      </w:pPr>
+      <w:rPr>
+        <w:rFonts w:ascii="Wingdings" w:hAnsi="Wingdings" w:hint="default"/>
+      </w:rPr>
+    </w:lvl>
+    <w:lvl w:ilvl="6" w:tplc="08090001" w:tentative="1">
+      <w:start w:val="1"/>
+      <w:numFmt w:val="bullet"/>
+      <w:lvlText w:val=""/>
+      <w:lvlJc w:val="left"/>
+      <w:pPr>
+        <w:ind w:left="5040" w:hanging="360"/>
+      </w:pPr>
+      <w:rPr>
+        <w:rFonts w:ascii="Symbol" w:hAnsi="Symbol" w:hint="default"/>
+      </w:rPr>
+    </w:lvl>
+    <w:lvl w:ilvl="7" w:tplc="08090003" w:tentative="1">
+      <w:start w:val="1"/>
+      <w:numFmt w:val="bullet"/>
+      <w:lvlText w:val="o"/>
+      <w:lvlJc w:val="left"/>
+      <w:pPr>
+        <w:ind w:left="5760" w:hanging="360"/>
+      </w:pPr>
+      <w:rPr>
+        <w:rFonts w:ascii="Courier New" w:hAnsi="Courier New" w:cs="Courier New" w:hint="default"/>
+      </w:rPr>
+    </w:lvl>
+    <w:lvl w:ilvl="8" w:tplc="08090005" w:tentative="1">
+      <w:start w:val="1"/>
+      <w:numFmt w:val="bullet"/>
+      <w:lvlText w:val=""/>
+      <w:lvlJc w:val="left"/>
+      <w:pPr>
+        <w:ind w:left="6480" w:hanging="360"/>
+      </w:pPr>
+      <w:rPr>
+        <w:rFonts w:ascii="Wingdings" w:hAnsi="Wingdings" w:hint="default"/>
+      </w:rPr>
+    </w:lvl>
+  </w:abstractNum>
+  <w:abstractNum w:abstractNumId="1" w15:restartNumberingAfterBreak="0">
     <w:nsid w:val="15FE6850"/>
     <w:multiLevelType w:val="hybridMultilevel"/>
     <w:tmpl w:val="552291C2"/>
@@ -1830,7 +2524,7 @@
       </w:rPr>
     </w:lvl>
   </w:abstractNum>
-  <w:abstractNum w:abstractNumId="1" w15:restartNumberingAfterBreak="0">
+  <w:abstractNum w:abstractNumId="2" w15:restartNumberingAfterBreak="0">
     <w:nsid w:val="375D36C8"/>
     <w:multiLevelType w:val="multilevel"/>
     <w:tmpl w:val="CF405D9C"/>
@@ -1943,7 +2637,7 @@
       </w:rPr>
     </w:lvl>
   </w:abstractNum>
-  <w:abstractNum w:abstractNumId="2" w15:restartNumberingAfterBreak="0">
+  <w:abstractNum w:abstractNumId="3" w15:restartNumberingAfterBreak="0">
     <w:nsid w:val="55612523"/>
     <w:multiLevelType w:val="hybridMultilevel"/>
     <w:tmpl w:val="6870E8EC"/>
@@ -2056,7 +2750,7 @@
       </w:rPr>
     </w:lvl>
   </w:abstractNum>
-  <w:abstractNum w:abstractNumId="3" w15:restartNumberingAfterBreak="0">
+  <w:abstractNum w:abstractNumId="4" w15:restartNumberingAfterBreak="0">
     <w:nsid w:val="59D0410C"/>
     <w:multiLevelType w:val="hybridMultilevel"/>
     <w:tmpl w:val="7B3AC93A"/>
@@ -2096,7 +2790,7 @@
         <w:rFonts w:ascii="Wingdings" w:hAnsi="Wingdings" w:hint="default"/>
       </w:rPr>
     </w:lvl>
-    <w:lvl w:ilvl="3" w:tplc="08090001" w:tentative="1">
+    <w:lvl w:ilvl="3" w:tplc="08090001">
       <w:start w:val="1"/>
       <w:numFmt w:val="bullet"/>
       <w:lvlText w:val=""/>
@@ -2169,7 +2863,7 @@
       </w:rPr>
     </w:lvl>
   </w:abstractNum>
-  <w:abstractNum w:abstractNumId="4" w15:restartNumberingAfterBreak="0">
+  <w:abstractNum w:abstractNumId="5" w15:restartNumberingAfterBreak="0">
     <w:nsid w:val="5C683D58"/>
     <w:multiLevelType w:val="hybridMultilevel"/>
     <w:tmpl w:val="174E7BFC"/>
@@ -2281,7 +2975,7 @@
       </w:rPr>
     </w:lvl>
   </w:abstractNum>
-  <w:abstractNum w:abstractNumId="5" w15:restartNumberingAfterBreak="0">
+  <w:abstractNum w:abstractNumId="6" w15:restartNumberingAfterBreak="0">
     <w:nsid w:val="765D23A3"/>
     <w:multiLevelType w:val="multilevel"/>
     <w:tmpl w:val="D2A25216"/>
@@ -2395,21 +3089,24 @@
     </w:lvl>
   </w:abstractNum>
   <w:num w:numId="1" w16cid:durableId="1518497037">
+    <w:abstractNumId w:val="2"/>
+  </w:num>
+  <w:num w:numId="2" w16cid:durableId="1512262801">
+    <w:abstractNumId w:val="6"/>
+  </w:num>
+  <w:num w:numId="3" w16cid:durableId="1452438772">
+    <w:abstractNumId w:val="5"/>
+  </w:num>
+  <w:num w:numId="4" w16cid:durableId="1481075065">
+    <w:abstractNumId w:val="3"/>
+  </w:num>
+  <w:num w:numId="5" w16cid:durableId="1882937461">
+    <w:abstractNumId w:val="4"/>
+  </w:num>
+  <w:num w:numId="6" w16cid:durableId="1750880430">
     <w:abstractNumId w:val="1"/>
   </w:num>
-  <w:num w:numId="2" w16cid:durableId="1512262801">
-    <w:abstractNumId w:val="5"/>
-  </w:num>
-  <w:num w:numId="3" w16cid:durableId="1452438772">
-    <w:abstractNumId w:val="4"/>
-  </w:num>
-  <w:num w:numId="4" w16cid:durableId="1481075065">
-    <w:abstractNumId w:val="2"/>
-  </w:num>
-  <w:num w:numId="5" w16cid:durableId="1882937461">
-    <w:abstractNumId w:val="3"/>
-  </w:num>
-  <w:num w:numId="6" w16cid:durableId="1750880430">
+  <w:num w:numId="7" w16cid:durableId="1495610315">
     <w:abstractNumId w:val="0"/>
   </w:num>
 </w:numbering>
@@ -3512,6 +4209,25 @@
       <w:lang w:val="en-US"/>
     </w:rPr>
   </w:style>
+  <w:style w:type="table" w:styleId="TableGrid">
+    <w:name w:val="Table Grid"/>
+    <w:basedOn w:val="TableNormal"/>
+    <w:uiPriority w:val="39"/>
+    <w:rsid w:val="00FA5795"/>
+    <w:pPr>
+      <w:spacing w:after="0" w:line="240" w:lineRule="auto"/>
+    </w:pPr>
+    <w:tblPr>
+      <w:tblBorders>
+        <w:top w:val="single" w:sz="4" w:space="0" w:color="auto"/>
+        <w:left w:val="single" w:sz="4" w:space="0" w:color="auto"/>
+        <w:bottom w:val="single" w:sz="4" w:space="0" w:color="auto"/>
+        <w:right w:val="single" w:sz="4" w:space="0" w:color="auto"/>
+        <w:insideH w:val="single" w:sz="4" w:space="0" w:color="auto"/>
+        <w:insideV w:val="single" w:sz="4" w:space="0" w:color="auto"/>
+      </w:tblBorders>
+    </w:tblPr>
+  </w:style>
 </w:styles>
 </file>
 

</xml_diff>

<commit_message>
gantt chart and activity definition
</commit_message>
<xml_diff>
--- a/Project Plan.docx
+++ b/Project Plan.docx
@@ -122,7 +122,7 @@
             </w:rPr>
             <w:fldChar w:fldCharType="separate"/>
           </w:r>
-          <w:hyperlink w:anchor="_Toc144390315" w:history="1">
+          <w:hyperlink w:anchor="_Toc144393982" w:history="1">
             <w:r>
               <w:rPr>
                 <w:rStyle w:val="Hyperlink"/>
@@ -167,7 +167,7 @@
                 <w:noProof/>
                 <w:webHidden/>
               </w:rPr>
-              <w:instrText xml:space="preserve"> PAGEREF _Toc144390315 \h </w:instrText>
+              <w:instrText xml:space="preserve"> PAGEREF _Toc144393982 \h </w:instrText>
             </w:r>
             <w:r>
               <w:rPr>
@@ -214,7 +214,7 @@
               <w14:ligatures w14:val="standardContextual"/>
             </w:rPr>
           </w:pPr>
-          <w:hyperlink w:anchor="_Toc144390316" w:history="1">
+          <w:hyperlink w:anchor="_Toc144393983" w:history="1">
             <w:r>
               <w:rPr>
                 <w:rStyle w:val="Hyperlink"/>
@@ -259,7 +259,7 @@
                 <w:noProof/>
                 <w:webHidden/>
               </w:rPr>
-              <w:instrText xml:space="preserve"> PAGEREF _Toc144390316 \h </w:instrText>
+              <w:instrText xml:space="preserve"> PAGEREF _Toc144393983 \h </w:instrText>
             </w:r>
             <w:r>
               <w:rPr>
@@ -306,7 +306,7 @@
               <w14:ligatures w14:val="standardContextual"/>
             </w:rPr>
           </w:pPr>
-          <w:hyperlink w:anchor="_Toc144390317" w:history="1">
+          <w:hyperlink w:anchor="_Toc144393984" w:history="1">
             <w:r>
               <w:rPr>
                 <w:rStyle w:val="Hyperlink"/>
@@ -351,7 +351,7 @@
                 <w:noProof/>
                 <w:webHidden/>
               </w:rPr>
-              <w:instrText xml:space="preserve"> PAGEREF _Toc144390317 \h </w:instrText>
+              <w:instrText xml:space="preserve"> PAGEREF _Toc144393984 \h </w:instrText>
             </w:r>
             <w:r>
               <w:rPr>
@@ -398,7 +398,7 @@
               <w14:ligatures w14:val="standardContextual"/>
             </w:rPr>
           </w:pPr>
-          <w:hyperlink w:anchor="_Toc144390318" w:history="1">
+          <w:hyperlink w:anchor="_Toc144393985" w:history="1">
             <w:r>
               <w:rPr>
                 <w:rStyle w:val="Hyperlink"/>
@@ -443,7 +443,7 @@
                 <w:noProof/>
                 <w:webHidden/>
               </w:rPr>
-              <w:instrText xml:space="preserve"> PAGEREF _Toc144390318 \h </w:instrText>
+              <w:instrText xml:space="preserve"> PAGEREF _Toc144393985 \h </w:instrText>
             </w:r>
             <w:r>
               <w:rPr>
@@ -490,7 +490,7 @@
               <w14:ligatures w14:val="standardContextual"/>
             </w:rPr>
           </w:pPr>
-          <w:hyperlink w:anchor="_Toc144390319" w:history="1">
+          <w:hyperlink w:anchor="_Toc144393986" w:history="1">
             <w:r>
               <w:rPr>
                 <w:rStyle w:val="Hyperlink"/>
@@ -514,7 +514,7 @@
                 <w:rStyle w:val="Hyperlink"/>
                 <w:noProof/>
               </w:rPr>
-              <w:t>Implantation tools</w:t>
+              <w:t>Implementation tools</w:t>
             </w:r>
             <w:r>
               <w:rPr>
@@ -535,7 +535,7 @@
                 <w:noProof/>
                 <w:webHidden/>
               </w:rPr>
-              <w:instrText xml:space="preserve"> PAGEREF _Toc144390319 \h </w:instrText>
+              <w:instrText xml:space="preserve"> PAGEREF _Toc144393986 \h </w:instrText>
             </w:r>
             <w:r>
               <w:rPr>
@@ -582,7 +582,7 @@
               <w14:ligatures w14:val="standardContextual"/>
             </w:rPr>
           </w:pPr>
-          <w:hyperlink w:anchor="_Toc144390320" w:history="1">
+          <w:hyperlink w:anchor="_Toc144393987" w:history="1">
             <w:r>
               <w:rPr>
                 <w:rStyle w:val="Hyperlink"/>
@@ -627,7 +627,7 @@
                 <w:noProof/>
                 <w:webHidden/>
               </w:rPr>
-              <w:instrText xml:space="preserve"> PAGEREF _Toc144390320 \h </w:instrText>
+              <w:instrText xml:space="preserve"> PAGEREF _Toc144393987 \h </w:instrText>
             </w:r>
             <w:r>
               <w:rPr>
@@ -674,7 +674,7 @@
               <w14:ligatures w14:val="standardContextual"/>
             </w:rPr>
           </w:pPr>
-          <w:hyperlink w:anchor="_Toc144390321" w:history="1">
+          <w:hyperlink w:anchor="_Toc144393988" w:history="1">
             <w:r>
               <w:rPr>
                 <w:rStyle w:val="Hyperlink"/>
@@ -719,7 +719,7 @@
                 <w:noProof/>
                 <w:webHidden/>
               </w:rPr>
-              <w:instrText xml:space="preserve"> PAGEREF _Toc144390321 \h </w:instrText>
+              <w:instrText xml:space="preserve"> PAGEREF _Toc144393988 \h </w:instrText>
             </w:r>
             <w:r>
               <w:rPr>
@@ -766,7 +766,7 @@
               <w14:ligatures w14:val="standardContextual"/>
             </w:rPr>
           </w:pPr>
-          <w:hyperlink w:anchor="_Toc144390322" w:history="1">
+          <w:hyperlink w:anchor="_Toc144393989" w:history="1">
             <w:r>
               <w:rPr>
                 <w:rStyle w:val="Hyperlink"/>
@@ -811,7 +811,7 @@
                 <w:noProof/>
                 <w:webHidden/>
               </w:rPr>
-              <w:instrText xml:space="preserve"> PAGEREF _Toc144390322 \h </w:instrText>
+              <w:instrText xml:space="preserve"> PAGEREF _Toc144393989 \h </w:instrText>
             </w:r>
             <w:r>
               <w:rPr>
@@ -858,7 +858,7 @@
               <w14:ligatures w14:val="standardContextual"/>
             </w:rPr>
           </w:pPr>
-          <w:hyperlink w:anchor="_Toc144390323" w:history="1">
+          <w:hyperlink w:anchor="_Toc144393990" w:history="1">
             <w:r>
               <w:rPr>
                 <w:rStyle w:val="Hyperlink"/>
@@ -903,7 +903,7 @@
                 <w:noProof/>
                 <w:webHidden/>
               </w:rPr>
-              <w:instrText xml:space="preserve"> PAGEREF _Toc144390323 \h </w:instrText>
+              <w:instrText xml:space="preserve"> PAGEREF _Toc144393990 \h </w:instrText>
             </w:r>
             <w:r>
               <w:rPr>
@@ -950,7 +950,7 @@
               <w14:ligatures w14:val="standardContextual"/>
             </w:rPr>
           </w:pPr>
-          <w:hyperlink w:anchor="_Toc144390324" w:history="1">
+          <w:hyperlink w:anchor="_Toc144393991" w:history="1">
             <w:r>
               <w:rPr>
                 <w:rStyle w:val="Hyperlink"/>
@@ -995,7 +995,7 @@
                 <w:noProof/>
                 <w:webHidden/>
               </w:rPr>
-              <w:instrText xml:space="preserve"> PAGEREF _Toc144390324 \h </w:instrText>
+              <w:instrText xml:space="preserve"> PAGEREF _Toc144393991 \h </w:instrText>
             </w:r>
             <w:r>
               <w:rPr>
@@ -1055,7 +1055,7 @@
         </w:numPr>
       </w:pPr>
       <w:bookmarkStart w:id="0" w:name="_Toc143775205"/>
-      <w:bookmarkStart w:id="1" w:name="_Toc144390315"/>
+      <w:bookmarkStart w:id="1" w:name="_Toc144393982"/>
       <w:r>
         <w:lastRenderedPageBreak/>
         <w:t>Project Overview</w:t>
@@ -1072,7 +1072,7 @@
         </w:numPr>
       </w:pPr>
       <w:bookmarkStart w:id="2" w:name="_Toc143775206"/>
-      <w:bookmarkStart w:id="3" w:name="_Toc144390316"/>
+      <w:bookmarkStart w:id="3" w:name="_Toc144393983"/>
       <w:r>
         <w:t>Background</w:t>
       </w:r>
@@ -1107,7 +1107,7 @@
         </w:numPr>
       </w:pPr>
       <w:bookmarkStart w:id="4" w:name="_Toc143775207"/>
-      <w:bookmarkStart w:id="5" w:name="_Toc144390317"/>
+      <w:bookmarkStart w:id="5" w:name="_Toc144393984"/>
       <w:r>
         <w:t>Scope</w:t>
       </w:r>
@@ -1129,7 +1129,7 @@
         </w:numPr>
       </w:pPr>
       <w:bookmarkStart w:id="6" w:name="_Toc143775208"/>
-      <w:bookmarkStart w:id="7" w:name="_Toc144390318"/>
+      <w:bookmarkStart w:id="7" w:name="_Toc144393985"/>
       <w:r>
         <w:t>Requirements</w:t>
       </w:r>
@@ -1235,9 +1235,12 @@
         </w:numPr>
       </w:pPr>
       <w:bookmarkStart w:id="8" w:name="_Toc143775209"/>
-      <w:bookmarkStart w:id="9" w:name="_Toc144390319"/>
-      <w:r>
-        <w:t>Implantation tools</w:t>
+      <w:bookmarkStart w:id="9" w:name="_Toc144393986"/>
+      <w:r>
+        <w:t>Implementation</w:t>
+      </w:r>
+      <w:r>
+        <w:t xml:space="preserve"> tools</w:t>
       </w:r>
       <w:bookmarkEnd w:id="8"/>
       <w:bookmarkEnd w:id="9"/>
@@ -1280,7 +1283,7 @@
         </w:numPr>
       </w:pPr>
       <w:bookmarkStart w:id="10" w:name="_Toc143775210"/>
-      <w:bookmarkStart w:id="11" w:name="_Toc144390320"/>
+      <w:bookmarkStart w:id="11" w:name="_Toc144393987"/>
       <w:r>
         <w:t>Deliverables</w:t>
       </w:r>
@@ -1304,7 +1307,10 @@
         <w:t xml:space="preserve">project time will be </w:t>
       </w:r>
       <w:r>
-        <w:t>48 days</w:t>
+        <w:t>51</w:t>
+      </w:r>
+      <w:r>
+        <w:t xml:space="preserve"> days</w:t>
       </w:r>
       <w:r>
         <w:t>. This time is taking into considerations the planning, designing, and creation</w:t>
@@ -1318,11 +1324,9 @@
       <w:r>
         <w:t xml:space="preserve">The final software product will allow users to visualise the data set with only relevant information chosen by the user. A user guide document will also be provided with the </w:t>
       </w:r>
-      <w:proofErr w:type="gramStart"/>
-      <w:r>
-        <w:t>end product</w:t>
-      </w:r>
-      <w:proofErr w:type="gramEnd"/>
+      <w:r>
+        <w:t>software</w:t>
+      </w:r>
       <w:r>
         <w:t>.</w:t>
       </w:r>
@@ -1337,7 +1341,7 @@
         </w:numPr>
       </w:pPr>
       <w:bookmarkStart w:id="12" w:name="_Toc143775211"/>
-      <w:bookmarkStart w:id="13" w:name="_Toc144390321"/>
+      <w:bookmarkStart w:id="13" w:name="_Toc144393988"/>
       <w:r>
         <w:t>Document contents</w:t>
       </w:r>
@@ -1367,7 +1371,7 @@
         </w:numPr>
       </w:pPr>
       <w:bookmarkStart w:id="14" w:name="_Toc143775212"/>
-      <w:bookmarkStart w:id="15" w:name="_Toc144390322"/>
+      <w:bookmarkStart w:id="15" w:name="_Toc144393989"/>
       <w:r>
         <w:lastRenderedPageBreak/>
         <w:t>Work Breakdown Structure</w:t>
@@ -1608,11 +1612,6 @@
               <w:t>Team communication (outlook, teams)</w:t>
             </w:r>
           </w:p>
-          <w:p>
-            <w:pPr>
-              <w:pStyle w:val="ListParagraph"/>
-            </w:pPr>
-          </w:p>
         </w:tc>
       </w:tr>
       <w:tr>
@@ -1668,14 +1667,6 @@
               <w:t xml:space="preserve"> and deliverables.</w:t>
             </w:r>
           </w:p>
-          <w:p>
-            <w:pPr>
-              <w:rPr>
-                <w:b/>
-                <w:bCs/>
-              </w:rPr>
-            </w:pPr>
-          </w:p>
         </w:tc>
       </w:tr>
       <w:tr>
@@ -1760,14 +1751,6 @@
             <w:r>
               <w:t>Using the excel sheet provided display all activities and time estimations.</w:t>
             </w:r>
-          </w:p>
-          <w:p>
-            <w:pPr>
-              <w:rPr>
-                <w:b/>
-                <w:bCs/>
-              </w:rPr>
-            </w:pPr>
           </w:p>
         </w:tc>
       </w:tr>
@@ -1928,14 +1911,6 @@
               <w:t>Create a table with a percentage of accident types affected by alcohol.</w:t>
             </w:r>
           </w:p>
-          <w:p>
-            <w:pPr>
-              <w:rPr>
-                <w:b/>
-                <w:bCs/>
-              </w:rPr>
-            </w:pPr>
-          </w:p>
         </w:tc>
       </w:tr>
       <w:tr>
@@ -2006,7 +1981,6 @@
               </w:numPr>
             </w:pPr>
             <w:r>
-              <w:lastRenderedPageBreak/>
               <w:t xml:space="preserve">Accidents per hour </w:t>
             </w:r>
           </w:p>
@@ -2213,14 +2187,6 @@
             <w:r>
               <w:t>Display/create a table for relevant data.</w:t>
             </w:r>
-          </w:p>
-          <w:p>
-            <w:pPr>
-              <w:rPr>
-                <w:b/>
-                <w:bCs/>
-              </w:rPr>
-            </w:pPr>
           </w:p>
         </w:tc>
       </w:tr>
@@ -2457,14 +2423,6 @@
               <w:t>Display relevant and updated charts from user selection and inputs.</w:t>
             </w:r>
           </w:p>
-          <w:p>
-            <w:pPr>
-              <w:rPr>
-                <w:b/>
-                <w:bCs/>
-              </w:rPr>
-            </w:pPr>
-          </w:p>
         </w:tc>
       </w:tr>
       <w:tr>
@@ -2535,15 +2493,6 @@
               <w:t>Creating software testing report</w:t>
             </w:r>
           </w:p>
-          <w:p>
-            <w:pPr>
-              <w:pStyle w:val="ListParagraph"/>
-              <w:rPr>
-                <w:b/>
-                <w:bCs/>
-              </w:rPr>
-            </w:pPr>
-          </w:p>
         </w:tc>
       </w:tr>
       <w:tr>
@@ -2602,14 +2551,6 @@
               <w:t>How to navigate through the UI</w:t>
             </w:r>
           </w:p>
-          <w:p>
-            <w:pPr>
-              <w:rPr>
-                <w:b/>
-                <w:bCs/>
-              </w:rPr>
-            </w:pPr>
-          </w:p>
         </w:tc>
       </w:tr>
     </w:tbl>
@@ -2626,7 +2567,7 @@
           <w:numId w:val="2"/>
         </w:numPr>
       </w:pPr>
-      <w:bookmarkStart w:id="16" w:name="_Toc144390323"/>
+      <w:bookmarkStart w:id="16" w:name="_Toc144393990"/>
       <w:r>
         <w:lastRenderedPageBreak/>
         <w:t>Activity Definition</w:t>
@@ -2672,7 +2613,7 @@
           <w:b/>
           <w:bCs/>
         </w:rPr>
-        <w:t>8</w:t>
+        <w:t>9</w:t>
       </w:r>
       <w:r>
         <w:rPr>
@@ -2735,7 +2676,7 @@
           <w:b/>
           <w:bCs/>
         </w:rPr>
-        <w:t>1</w:t>
+        <w:t>2</w:t>
       </w:r>
       <w:r>
         <w:rPr>
@@ -3271,7 +3212,7 @@
           <w:b/>
           <w:bCs/>
         </w:rPr>
-        <w:t>4</w:t>
+        <w:t>6</w:t>
       </w:r>
       <w:r>
         <w:rPr>
@@ -3425,7 +3366,19 @@
         </w:numPr>
       </w:pPr>
       <w:r>
-        <w:t xml:space="preserve">Once the year has been chosen another feature of the graphical user interface is to display all the accidents that have happened in the selected time. This can be between 2015 and 2020. </w:t>
+        <w:t xml:space="preserve">Once the year has been chosen another feature of the graphical user interface is to display all the </w:t>
+      </w:r>
+      <w:r>
+        <w:t xml:space="preserve">number </w:t>
+      </w:r>
+      <w:r>
+        <w:t xml:space="preserve">accidents that have happened </w:t>
+      </w:r>
+      <w:r>
+        <w:t>every hour on average</w:t>
+      </w:r>
+      <w:r>
+        <w:t xml:space="preserve">. </w:t>
       </w:r>
     </w:p>
     <w:p>
@@ -4221,39 +4174,64 @@
           <w:numId w:val="2"/>
         </w:numPr>
       </w:pPr>
-      <w:bookmarkStart w:id="17" w:name="_Toc144390324"/>
+      <w:bookmarkStart w:id="17" w:name="_Toc144393991"/>
       <w:r>
         <w:lastRenderedPageBreak/>
         <w:t>Gantt Chart</w:t>
       </w:r>
       <w:bookmarkEnd w:id="17"/>
     </w:p>
+    <w:p/>
     <w:p>
       <w:pPr>
         <w:pStyle w:val="ListParagraph"/>
         <w:ind w:left="432"/>
       </w:pPr>
-    </w:p>
-    <w:p>
-      <w:pPr>
-        <w:rPr>
-          <w:i/>
-          <w:color w:val="FF0000"/>
-        </w:rPr>
-      </w:pPr>
-      <w:r>
-        <w:rPr>
-          <w:i/>
-          <w:color w:val="FF0000"/>
-        </w:rPr>
-        <w:t>This section should contain your Gantt chart. The items in the Gantt chart should match the activity definition from section 3.</w:t>
-      </w:r>
-      <w:r>
-        <w:rPr>
-          <w:i/>
-          <w:color w:val="FF0000"/>
-        </w:rPr>
-        <w:t xml:space="preserve"> You should also submit your Gantt chart file separately.</w:t>
+      <w:r>
+        <w:rPr>
+          <w:noProof/>
+        </w:rPr>
+        <w:drawing>
+          <wp:inline distT="0" distB="0" distL="0" distR="0" wp14:anchorId="6BFD124B" wp14:editId="6398CA54">
+            <wp:extent cx="5731510" cy="3370580"/>
+            <wp:effectExtent l="0" t="0" r="0" b="0"/>
+            <wp:docPr id="1035452673" name="Picture 2"/>
+            <wp:cNvGraphicFramePr>
+              <a:graphicFrameLocks xmlns:a="http://schemas.openxmlformats.org/drawingml/2006/main" noChangeAspect="1"/>
+            </wp:cNvGraphicFramePr>
+            <a:graphic xmlns:a="http://schemas.openxmlformats.org/drawingml/2006/main">
+              <a:graphicData uri="http://schemas.openxmlformats.org/drawingml/2006/picture">
+                <pic:pic xmlns:pic="http://schemas.openxmlformats.org/drawingml/2006/picture">
+                  <pic:nvPicPr>
+                    <pic:cNvPr id="1035452673" name="Picture 1035452673"/>
+                    <pic:cNvPicPr/>
+                  </pic:nvPicPr>
+                  <pic:blipFill>
+                    <a:blip r:embed="rId6" cstate="print">
+                      <a:extLst>
+                        <a:ext uri="{28A0092B-C50C-407E-A947-70E740481C1C}">
+                          <a14:useLocalDpi xmlns:a14="http://schemas.microsoft.com/office/drawing/2010/main" val="0"/>
+                        </a:ext>
+                      </a:extLst>
+                    </a:blip>
+                    <a:stretch>
+                      <a:fillRect/>
+                    </a:stretch>
+                  </pic:blipFill>
+                  <pic:spPr>
+                    <a:xfrm>
+                      <a:off x="0" y="0"/>
+                      <a:ext cx="5731510" cy="3370580"/>
+                    </a:xfrm>
+                    <a:prstGeom prst="rect">
+                      <a:avLst/>
+                    </a:prstGeom>
+                  </pic:spPr>
+                </pic:pic>
+              </a:graphicData>
+            </a:graphic>
+          </wp:inline>
+        </w:drawing>
       </w:r>
     </w:p>
     <w:p/>

</xml_diff>